<commit_message>
Hey guys I added a 2.1 softtware vision text, Please have look thx
</commit_message>
<xml_diff>
--- a/Software Design Document.docx
+++ b/Software Design Document.docx
@@ -1142,7 +1142,200 @@
       </w:r>
       <w:bookmarkEnd w:id="1"/>
     </w:p>
-    <w:p/>
+    <w:p>
+      <w:pPr>
+        <w:numPr>
+          <w:ilvl w:val="0"/>
+          <w:numId w:val="20"/>
+        </w:numPr>
+        <w:spacing w:after="0"/>
+        <w:rPr>
+          <w:rFonts w:ascii="Segoe UI" w:eastAsia="新細明體" w:hAnsi="Segoe UI" w:cs="Segoe UI"/>
+          <w:color w:val="374151"/>
+          <w:sz w:val="24"/>
+          <w:szCs w:val="24"/>
+          <w:lang w:val="en-US" w:eastAsia="zh-TW"/>
+        </w:rPr>
+      </w:pPr>
+      <w:r>
+        <w:rPr>
+          <w:rFonts w:ascii="Segoe UI" w:eastAsia="新細明體" w:hAnsi="Segoe UI" w:cs="Segoe UI"/>
+          <w:color w:val="374151"/>
+          <w:sz w:val="24"/>
+          <w:szCs w:val="24"/>
+          <w:lang w:val="en-US" w:eastAsia="zh-TW"/>
+        </w:rPr>
+        <w:t>數據集：我們的系統將使用</w:t>
+      </w:r>
+      <w:r>
+        <w:rPr>
+          <w:rFonts w:ascii="Segoe UI" w:eastAsia="新細明體" w:hAnsi="Segoe UI" w:cs="Segoe UI"/>
+          <w:color w:val="374151"/>
+          <w:sz w:val="24"/>
+          <w:szCs w:val="24"/>
+          <w:lang w:val="en-US" w:eastAsia="zh-TW"/>
+        </w:rPr>
+        <w:t xml:space="preserve"> Airbnb </w:t>
+      </w:r>
+      <w:r>
+        <w:rPr>
+          <w:rFonts w:ascii="Segoe UI" w:eastAsia="新細明體" w:hAnsi="Segoe UI" w:cs="Segoe UI"/>
+          <w:color w:val="374151"/>
+          <w:sz w:val="24"/>
+          <w:szCs w:val="24"/>
+          <w:lang w:val="en-US" w:eastAsia="zh-TW"/>
+        </w:rPr>
+        <w:t>平台上的房屋租賃數據集，其中包括房屋的描述、價格、位置、評價等信息。</w:t>
+      </w:r>
+    </w:p>
+    <w:p>
+      <w:pPr>
+        <w:numPr>
+          <w:ilvl w:val="0"/>
+          <w:numId w:val="20"/>
+        </w:numPr>
+        <w:spacing w:after="0"/>
+        <w:rPr>
+          <w:rFonts w:ascii="Segoe UI" w:eastAsia="新細明體" w:hAnsi="Segoe UI" w:cs="Segoe UI"/>
+          <w:color w:val="374151"/>
+          <w:sz w:val="24"/>
+          <w:szCs w:val="24"/>
+          <w:lang w:val="en-US" w:eastAsia="zh-TW"/>
+        </w:rPr>
+      </w:pPr>
+      <w:r>
+        <w:rPr>
+          <w:rFonts w:ascii="Segoe UI" w:eastAsia="新細明體" w:hAnsi="Segoe UI" w:cs="Segoe UI"/>
+          <w:color w:val="374151"/>
+          <w:sz w:val="24"/>
+          <w:szCs w:val="24"/>
+          <w:lang w:val="en-US" w:eastAsia="zh-TW"/>
+        </w:rPr>
+        <w:t>數據輸入</w:t>
+      </w:r>
+      <w:r>
+        <w:rPr>
+          <w:rFonts w:ascii="Segoe UI" w:eastAsia="新細明體" w:hAnsi="Segoe UI" w:cs="Segoe UI"/>
+          <w:color w:val="374151"/>
+          <w:sz w:val="24"/>
+          <w:szCs w:val="24"/>
+          <w:lang w:val="en-US" w:eastAsia="zh-TW"/>
+        </w:rPr>
+        <w:t>/</w:t>
+      </w:r>
+      <w:r>
+        <w:rPr>
+          <w:rFonts w:ascii="Segoe UI" w:eastAsia="新細明體" w:hAnsi="Segoe UI" w:cs="Segoe UI"/>
+          <w:color w:val="374151"/>
+          <w:sz w:val="24"/>
+          <w:szCs w:val="24"/>
+          <w:lang w:val="en-US" w:eastAsia="zh-TW"/>
+        </w:rPr>
+        <w:t>輸出：系統將接受用戶提供的查詢，並輸出符合條件的房屋租賃信息列表。</w:t>
+      </w:r>
+    </w:p>
+    <w:p>
+      <w:pPr>
+        <w:numPr>
+          <w:ilvl w:val="0"/>
+          <w:numId w:val="20"/>
+        </w:numPr>
+        <w:spacing w:after="0"/>
+        <w:rPr>
+          <w:rFonts w:ascii="Segoe UI" w:eastAsia="新細明體" w:hAnsi="Segoe UI" w:cs="Segoe UI"/>
+          <w:color w:val="374151"/>
+          <w:sz w:val="24"/>
+          <w:szCs w:val="24"/>
+          <w:lang w:val="en-US" w:eastAsia="zh-TW"/>
+        </w:rPr>
+      </w:pPr>
+      <w:r>
+        <w:rPr>
+          <w:rFonts w:ascii="Segoe UI" w:eastAsia="新細明體" w:hAnsi="Segoe UI" w:cs="Segoe UI"/>
+          <w:color w:val="374151"/>
+          <w:sz w:val="24"/>
+          <w:szCs w:val="24"/>
+          <w:lang w:val="en-US" w:eastAsia="zh-TW"/>
+        </w:rPr>
+        <w:t>問題解決：該系統旨在幫助房屋尋租者更輕鬆地找到符合他們需求的房屋租賃選項，同時也可以幫助房屋業主將他們的房屋更有效地展示給潛在租戶。</w:t>
+      </w:r>
+    </w:p>
+    <w:p>
+      <w:pPr>
+        <w:numPr>
+          <w:ilvl w:val="0"/>
+          <w:numId w:val="20"/>
+        </w:numPr>
+        <w:spacing w:after="0"/>
+        <w:rPr>
+          <w:rFonts w:ascii="Segoe UI" w:eastAsia="新細明體" w:hAnsi="Segoe UI" w:cs="Segoe UI"/>
+          <w:color w:val="374151"/>
+          <w:sz w:val="24"/>
+          <w:szCs w:val="24"/>
+          <w:lang w:val="en-US" w:eastAsia="zh-TW"/>
+        </w:rPr>
+      </w:pPr>
+      <w:r>
+        <w:rPr>
+          <w:rFonts w:ascii="Segoe UI" w:eastAsia="新細明體" w:hAnsi="Segoe UI" w:cs="Segoe UI" w:hint="eastAsia"/>
+          <w:color w:val="374151"/>
+          <w:sz w:val="24"/>
+          <w:szCs w:val="24"/>
+          <w:lang w:val="en-US" w:eastAsia="zh-TW"/>
+        </w:rPr>
+        <w:t>使用者：</w:t>
+      </w:r>
+      <w:r>
+        <w:rPr>
+          <w:rFonts w:ascii="Segoe UI" w:eastAsia="新細明體" w:hAnsi="Segoe UI" w:cs="Segoe UI" w:hint="eastAsia"/>
+          <w:color w:val="374151"/>
+          <w:sz w:val="24"/>
+          <w:szCs w:val="24"/>
+          <w:lang w:val="en-US" w:eastAsia="zh-TW"/>
+        </w:rPr>
+        <w:t>房屋尋租者</w:t>
+      </w:r>
+      <w:r>
+        <w:rPr>
+          <w:rFonts w:ascii="Segoe UI" w:eastAsia="新細明體" w:hAnsi="Segoe UI" w:cs="Segoe UI"/>
+          <w:color w:val="374151"/>
+          <w:sz w:val="24"/>
+          <w:szCs w:val="24"/>
+          <w:lang w:val="en-US" w:eastAsia="zh-TW"/>
+        </w:rPr>
+        <w:sym w:font="Wingdings" w:char="F0E0"/>
+      </w:r>
+      <w:r>
+        <w:rPr>
+          <w:rFonts w:ascii="Segoe UI" w:eastAsia="新細明體" w:hAnsi="Segoe UI" w:cs="Segoe UI" w:hint="eastAsia"/>
+          <w:color w:val="374151"/>
+          <w:sz w:val="24"/>
+          <w:szCs w:val="24"/>
+          <w:lang w:val="en-US" w:eastAsia="zh-TW"/>
+        </w:rPr>
+        <w:t xml:space="preserve"> </w:t>
+      </w:r>
+      <w:r>
+        <w:rPr>
+          <w:rFonts w:ascii="Segoe UI" w:eastAsia="新細明體" w:hAnsi="Segoe UI" w:cs="Segoe UI" w:hint="eastAsia"/>
+          <w:color w:val="374151"/>
+          <w:sz w:val="24"/>
+          <w:szCs w:val="24"/>
+          <w:lang w:val="en-US" w:eastAsia="zh-TW"/>
+        </w:rPr>
+        <w:t>這個系統將主要針對那些正在尋找房屋租賃選項的人們，無論是短期租賃還是長期租賃。他們希望能夠快速且方便地找到符合他們預算、地理位置和房屋特點的房屋</w:t>
+      </w:r>
+      <w:r>
+        <w:rPr>
+          <w:rFonts w:ascii="Segoe UI" w:eastAsia="新細明體" w:hAnsi="Segoe UI" w:cs="Segoe UI" w:hint="eastAsia"/>
+          <w:color w:val="374151"/>
+          <w:sz w:val="24"/>
+          <w:szCs w:val="24"/>
+          <w:lang w:eastAsia="zh-TW"/>
+        </w:rPr>
+        <w:t>。</w:t>
+      </w:r>
+    </w:p>
     <w:p>
       <w:pPr>
         <w:pStyle w:val="2"/>
@@ -1157,7 +1350,138 @@
       </w:r>
       <w:bookmarkEnd w:id="2"/>
     </w:p>
-    <w:p/>
+    <w:p>
+      <w:pPr>
+        <w:numPr>
+          <w:ilvl w:val="0"/>
+          <w:numId w:val="21"/>
+        </w:numPr>
+        <w:spacing w:after="0"/>
+        <w:rPr>
+          <w:rFonts w:ascii="Segoe UI" w:eastAsia="新細明體" w:hAnsi="Segoe UI" w:cs="Segoe UI"/>
+          <w:color w:val="374151"/>
+          <w:sz w:val="24"/>
+          <w:szCs w:val="24"/>
+          <w:lang w:val="en-US" w:eastAsia="zh-TW"/>
+        </w:rPr>
+      </w:pPr>
+      <w:r>
+        <w:rPr>
+          <w:rFonts w:ascii="Segoe UI" w:eastAsia="新細明體" w:hAnsi="Segoe UI" w:cs="Segoe UI"/>
+          <w:color w:val="374151"/>
+          <w:sz w:val="24"/>
+          <w:szCs w:val="24"/>
+          <w:lang w:val="en-US" w:eastAsia="zh-TW"/>
+        </w:rPr>
+        <w:t>系統將能夠通過使用房屋特徵、地理位置和</w:t>
+      </w:r>
+      <w:r>
+        <w:rPr>
+          <w:rFonts w:ascii="Segoe UI" w:eastAsia="新細明體" w:hAnsi="Segoe UI" w:cs="Segoe UI" w:hint="eastAsia"/>
+          <w:color w:val="374151"/>
+          <w:sz w:val="24"/>
+          <w:szCs w:val="24"/>
+          <w:lang w:val="en-US" w:eastAsia="zh-TW"/>
+        </w:rPr>
+        <w:t>關鍵字</w:t>
+      </w:r>
+      <w:r>
+        <w:rPr>
+          <w:rFonts w:ascii="Segoe UI" w:eastAsia="新細明體" w:hAnsi="Segoe UI" w:cs="Segoe UI" w:hint="eastAsia"/>
+          <w:color w:val="374151"/>
+          <w:sz w:val="24"/>
+          <w:szCs w:val="24"/>
+          <w:lang w:val="en-US" w:eastAsia="zh-TW"/>
+        </w:rPr>
+        <w:t>等</w:t>
+      </w:r>
+      <w:r>
+        <w:rPr>
+          <w:rFonts w:ascii="Segoe UI" w:eastAsia="新細明體" w:hAnsi="Segoe UI" w:cs="Segoe UI"/>
+          <w:color w:val="374151"/>
+          <w:sz w:val="24"/>
+          <w:szCs w:val="24"/>
+          <w:lang w:val="en-US" w:eastAsia="zh-TW"/>
+        </w:rPr>
+        <w:t>條件來執行用戶查詢，並返回最適合的房屋租賃選項。</w:t>
+      </w:r>
+    </w:p>
+    <w:p>
+      <w:pPr>
+        <w:numPr>
+          <w:ilvl w:val="0"/>
+          <w:numId w:val="21"/>
+        </w:numPr>
+        <w:spacing w:after="0"/>
+        <w:rPr>
+          <w:rFonts w:ascii="Segoe UI" w:eastAsia="新細明體" w:hAnsi="Segoe UI" w:cs="Segoe UI"/>
+          <w:color w:val="374151"/>
+          <w:sz w:val="24"/>
+          <w:szCs w:val="24"/>
+          <w:lang w:val="en-US" w:eastAsia="zh-TW"/>
+        </w:rPr>
+      </w:pPr>
+      <w:r>
+        <w:rPr>
+          <w:rFonts w:ascii="Segoe UI" w:eastAsia="新細明體" w:hAnsi="Segoe UI" w:cs="Segoe UI"/>
+          <w:color w:val="374151"/>
+          <w:sz w:val="24"/>
+          <w:szCs w:val="24"/>
+          <w:lang w:val="en-US" w:eastAsia="zh-TW"/>
+        </w:rPr>
+        <w:t>功能和特性：包括高度自定義的搜索選項、</w:t>
+      </w:r>
+      <w:r>
+        <w:rPr>
+          <w:rFonts w:ascii="Segoe UI" w:eastAsia="新細明體" w:hAnsi="Segoe UI" w:cs="Segoe UI" w:hint="eastAsia"/>
+          <w:color w:val="374151"/>
+          <w:sz w:val="24"/>
+          <w:szCs w:val="24"/>
+          <w:lang w:val="en-US" w:eastAsia="zh-TW"/>
+        </w:rPr>
+        <w:t>查詢價格分佈功能</w:t>
+      </w:r>
+      <w:r>
+        <w:rPr>
+          <w:rFonts w:ascii="Segoe UI" w:eastAsia="新細明體" w:hAnsi="Segoe UI" w:cs="Segoe UI"/>
+          <w:color w:val="374151"/>
+          <w:sz w:val="24"/>
+          <w:szCs w:val="24"/>
+          <w:lang w:val="en-US" w:eastAsia="zh-TW"/>
+        </w:rPr>
+        <w:t>、用戶評價和評論、</w:t>
+      </w:r>
+      <w:r>
+        <w:rPr>
+          <w:rFonts w:ascii="Segoe UI" w:eastAsia="新細明體" w:hAnsi="Segoe UI" w:cs="Segoe UI" w:hint="eastAsia"/>
+          <w:color w:val="374151"/>
+          <w:sz w:val="24"/>
+          <w:szCs w:val="24"/>
+          <w:lang w:val="en-US" w:eastAsia="zh-TW"/>
+        </w:rPr>
+        <w:t>入住率</w:t>
+      </w:r>
+      <w:r>
+        <w:rPr>
+          <w:rFonts w:ascii="Segoe UI" w:eastAsia="新細明體" w:hAnsi="Segoe UI" w:cs="Segoe UI" w:hint="eastAsia"/>
+          <w:color w:val="374151"/>
+          <w:sz w:val="24"/>
+          <w:szCs w:val="24"/>
+          <w:lang w:val="en-US" w:eastAsia="zh-TW"/>
+        </w:rPr>
+        <w:t>趨</w:t>
+      </w:r>
+      <w:r>
+        <w:rPr>
+          <w:rFonts w:ascii="Segoe UI" w:eastAsia="新細明體" w:hAnsi="Segoe UI" w:cs="Segoe UI"/>
+          <w:color w:val="374151"/>
+          <w:sz w:val="24"/>
+          <w:szCs w:val="24"/>
+          <w:lang w:val="en-US" w:eastAsia="zh-TW"/>
+        </w:rPr>
+        <w:t>勢圖等。</w:t>
+      </w:r>
+    </w:p>
     <w:p>
       <w:pPr>
         <w:pStyle w:val="2"/>
@@ -1174,15 +1498,153 @@
     </w:p>
     <w:p>
       <w:pPr>
-        <w:pStyle w:val="af5"/>
-        <w:ind w:left="857"/>
-      </w:pPr>
-    </w:p>
-    <w:p/>
-    <w:p/>
-    <w:p/>
-    <w:p>
-      <w:r>
+        <w:numPr>
+          <w:ilvl w:val="0"/>
+          <w:numId w:val="22"/>
+        </w:numPr>
+        <w:spacing w:after="0"/>
+        <w:rPr>
+          <w:rFonts w:ascii="Segoe UI" w:eastAsia="新細明體" w:hAnsi="Segoe UI" w:cs="Segoe UI"/>
+          <w:color w:val="374151"/>
+          <w:sz w:val="24"/>
+          <w:szCs w:val="24"/>
+          <w:lang w:val="en-US" w:eastAsia="zh-TW"/>
+        </w:rPr>
+      </w:pPr>
+      <w:r>
+        <w:rPr>
+          <w:rFonts w:ascii="Segoe UI" w:eastAsia="新細明體" w:hAnsi="Segoe UI" w:cs="Segoe UI"/>
+          <w:color w:val="374151"/>
+          <w:sz w:val="24"/>
+          <w:szCs w:val="24"/>
+          <w:lang w:val="en-US" w:eastAsia="zh-TW"/>
+        </w:rPr>
+        <w:t>簡化搜索流程：房屋尋租者無需手動篩選大量房源，系統將根據他們的要求快速返回最合適的選項。</w:t>
+      </w:r>
+    </w:p>
+    <w:p>
+      <w:pPr>
+        <w:numPr>
+          <w:ilvl w:val="0"/>
+          <w:numId w:val="22"/>
+        </w:numPr>
+        <w:spacing w:after="0"/>
+        <w:rPr>
+          <w:rFonts w:ascii="Segoe UI" w:eastAsia="新細明體" w:hAnsi="Segoe UI" w:cs="Segoe UI"/>
+          <w:color w:val="374151"/>
+          <w:sz w:val="24"/>
+          <w:szCs w:val="24"/>
+          <w:lang w:val="en-US" w:eastAsia="zh-TW"/>
+        </w:rPr>
+      </w:pPr>
+      <w:r>
+        <w:rPr>
+          <w:rFonts w:ascii="Segoe UI" w:eastAsia="新細明體" w:hAnsi="Segoe UI" w:cs="Segoe UI"/>
+          <w:color w:val="374151"/>
+          <w:sz w:val="24"/>
+          <w:szCs w:val="24"/>
+          <w:lang w:val="en-US" w:eastAsia="zh-TW"/>
+        </w:rPr>
+        <w:t>提高租賃效率：房屋業主可以通過</w:t>
+      </w:r>
+      <w:r>
+        <w:rPr>
+          <w:rFonts w:ascii="Segoe UI" w:eastAsia="新細明體" w:hAnsi="Segoe UI" w:cs="Segoe UI" w:hint="eastAsia"/>
+          <w:color w:val="374151"/>
+          <w:sz w:val="24"/>
+          <w:szCs w:val="24"/>
+          <w:lang w:val="en-US" w:eastAsia="zh-TW"/>
+        </w:rPr>
+        <w:t>系</w:t>
+      </w:r>
+      <w:r>
+        <w:rPr>
+          <w:rFonts w:ascii="Segoe UI" w:eastAsia="新細明體" w:hAnsi="Segoe UI" w:cs="Segoe UI"/>
+          <w:color w:val="374151"/>
+          <w:sz w:val="24"/>
+          <w:szCs w:val="24"/>
+          <w:lang w:val="en-US" w:eastAsia="zh-TW"/>
+        </w:rPr>
+        <w:t>統將房屋信息呈現給廣泛的潛在租戶，從而提高出租效率。</w:t>
+      </w:r>
+    </w:p>
+    <w:p>
+      <w:pPr>
+        <w:numPr>
+          <w:ilvl w:val="0"/>
+          <w:numId w:val="22"/>
+        </w:numPr>
+        <w:spacing w:after="0"/>
+        <w:rPr>
+          <w:rFonts w:ascii="Segoe UI" w:eastAsia="新細明體" w:hAnsi="Segoe UI" w:cs="Segoe UI"/>
+          <w:color w:val="374151"/>
+          <w:sz w:val="24"/>
+          <w:szCs w:val="24"/>
+          <w:lang w:val="en-US" w:eastAsia="zh-TW"/>
+        </w:rPr>
+      </w:pPr>
+      <w:r>
+        <w:rPr>
+          <w:rFonts w:ascii="Segoe UI" w:eastAsia="新細明體" w:hAnsi="Segoe UI" w:cs="Segoe UI"/>
+          <w:color w:val="374151"/>
+          <w:sz w:val="24"/>
+          <w:szCs w:val="24"/>
+          <w:lang w:eastAsia="zh-TW"/>
+        </w:rPr>
+        <w:t>基於評論的房源篩選：</w:t>
+      </w:r>
+      <w:r>
+        <w:rPr>
+          <w:rFonts w:ascii="Segoe UI" w:eastAsia="新細明體" w:hAnsi="Segoe UI" w:cs="Segoe UI"/>
+          <w:color w:val="374151"/>
+          <w:sz w:val="24"/>
+          <w:szCs w:val="24"/>
+          <w:lang w:eastAsia="zh-TW"/>
+        </w:rPr>
+        <w:t xml:space="preserve"> </w:t>
+      </w:r>
+      <w:r>
+        <w:rPr>
+          <w:rFonts w:ascii="Segoe UI" w:eastAsia="新細明體" w:hAnsi="Segoe UI" w:cs="Segoe UI"/>
+          <w:color w:val="374151"/>
+          <w:sz w:val="24"/>
+          <w:szCs w:val="24"/>
+          <w:lang w:eastAsia="zh-TW"/>
+        </w:rPr>
+        <w:t>系統將允許使用者基於其他房客的評價和評論來篩選房源。這將使用者能夠更全面地了解每個房源的實際狀況和租賃體驗。</w:t>
+      </w:r>
+    </w:p>
+    <w:p>
+      <w:pPr>
+        <w:rPr>
+          <w:lang w:eastAsia="zh-TW"/>
+        </w:rPr>
+      </w:pPr>
+    </w:p>
+    <w:p>
+      <w:pPr>
+        <w:rPr>
+          <w:lang w:eastAsia="zh-TW"/>
+        </w:rPr>
+      </w:pPr>
+    </w:p>
+    <w:p>
+      <w:pPr>
+        <w:rPr>
+          <w:lang w:eastAsia="zh-TW"/>
+        </w:rPr>
+      </w:pPr>
+    </w:p>
+    <w:p>
+      <w:pPr>
+        <w:rPr>
+          <w:lang w:eastAsia="zh-TW"/>
+        </w:rPr>
+      </w:pPr>
+      <w:r>
+        <w:rPr>
+          <w:lang w:eastAsia="zh-TW"/>
+        </w:rPr>
         <w:br w:type="page"/>
       </w:r>
     </w:p>
@@ -1312,7 +1774,7 @@
           <w:ilvl w:val="0"/>
           <w:numId w:val="7"/>
         </w:numPr>
-        <w:spacing w:before="0" w:beforeAutospacing="0" w:after="300" w:afterAutospacing="0" w:line="276" w:lineRule="auto"/>
+        <w:spacing w:before="0" w:beforeAutospacing="0" w:after="300" w:afterAutospacing="0"/>
         <w:rPr>
           <w:rFonts w:ascii="Segoe UI" w:hAnsi="Segoe UI" w:cs="Segoe UI"/>
           <w:color w:val="374151"/>
@@ -1333,7 +1795,7 @@
           <w:ilvl w:val="0"/>
           <w:numId w:val="7"/>
         </w:numPr>
-        <w:spacing w:before="300" w:beforeAutospacing="0" w:after="300" w:afterAutospacing="0" w:line="276" w:lineRule="auto"/>
+        <w:spacing w:before="300" w:beforeAutospacing="0" w:after="300" w:afterAutospacing="0"/>
         <w:rPr>
           <w:rFonts w:ascii="Segoe UI" w:hAnsi="Segoe UI" w:cs="Segoe UI"/>
           <w:color w:val="374151"/>
@@ -1368,7 +1830,7 @@
           <w:ilvl w:val="0"/>
           <w:numId w:val="7"/>
         </w:numPr>
-        <w:spacing w:before="300" w:beforeAutospacing="0" w:after="300" w:afterAutospacing="0" w:line="276" w:lineRule="auto"/>
+        <w:spacing w:before="300" w:beforeAutospacing="0" w:after="300" w:afterAutospacing="0"/>
         <w:rPr>
           <w:rFonts w:ascii="Segoe UI" w:hAnsi="Segoe UI" w:cs="Segoe UI"/>
           <w:color w:val="374151"/>
@@ -1396,7 +1858,7 @@
           <w:ilvl w:val="0"/>
           <w:numId w:val="9"/>
         </w:numPr>
-        <w:spacing w:before="300" w:beforeAutospacing="0" w:after="300" w:afterAutospacing="0" w:line="276" w:lineRule="auto"/>
+        <w:spacing w:before="300" w:beforeAutospacing="0" w:after="300" w:afterAutospacing="0"/>
         <w:rPr>
           <w:rFonts w:ascii="Segoe UI" w:hAnsi="Segoe UI" w:cs="Segoe UI"/>
           <w:color w:val="374151"/>
@@ -1438,7 +1900,7 @@
           <w:ilvl w:val="0"/>
           <w:numId w:val="9"/>
         </w:numPr>
-        <w:spacing w:before="300" w:beforeAutospacing="0" w:after="300" w:afterAutospacing="0" w:line="276" w:lineRule="auto"/>
+        <w:spacing w:before="300" w:beforeAutospacing="0" w:after="300" w:afterAutospacing="0"/>
         <w:rPr>
           <w:rFonts w:ascii="Segoe UI" w:hAnsi="Segoe UI" w:cs="Segoe UI"/>
           <w:color w:val="374151"/>
@@ -1473,7 +1935,7 @@
           <w:ilvl w:val="0"/>
           <w:numId w:val="9"/>
         </w:numPr>
-        <w:spacing w:before="300" w:beforeAutospacing="0" w:after="300" w:afterAutospacing="0" w:line="276" w:lineRule="auto"/>
+        <w:spacing w:before="300" w:beforeAutospacing="0" w:after="300" w:afterAutospacing="0"/>
         <w:rPr>
           <w:rFonts w:ascii="Segoe UI" w:hAnsi="Segoe UI" w:cs="Segoe UI"/>
           <w:color w:val="374151"/>
@@ -1502,7 +1964,7 @@
           <w:ilvl w:val="0"/>
           <w:numId w:val="9"/>
         </w:numPr>
-        <w:spacing w:before="300" w:beforeAutospacing="0" w:after="300" w:afterAutospacing="0" w:line="276" w:lineRule="auto"/>
+        <w:spacing w:before="300" w:beforeAutospacing="0" w:after="300" w:afterAutospacing="0"/>
         <w:rPr>
           <w:rFonts w:ascii="Segoe UI" w:hAnsi="Segoe UI" w:cs="Segoe UI"/>
           <w:color w:val="374151"/>
@@ -1537,7 +1999,7 @@
           <w:ilvl w:val="0"/>
           <w:numId w:val="9"/>
         </w:numPr>
-        <w:spacing w:before="300" w:beforeAutospacing="0" w:after="300" w:afterAutospacing="0" w:line="276" w:lineRule="auto"/>
+        <w:spacing w:before="300" w:beforeAutospacing="0" w:after="300" w:afterAutospacing="0"/>
         <w:rPr>
           <w:rFonts w:ascii="Segoe UI" w:hAnsi="Segoe UI" w:cs="Segoe UI"/>
           <w:color w:val="374151"/>
@@ -1558,7 +2020,7 @@
           <w:ilvl w:val="0"/>
           <w:numId w:val="7"/>
         </w:numPr>
-        <w:spacing w:before="300" w:beforeAutospacing="0" w:after="300" w:afterAutospacing="0" w:line="276" w:lineRule="auto"/>
+        <w:spacing w:before="300" w:beforeAutospacing="0" w:after="300" w:afterAutospacing="0"/>
         <w:rPr>
           <w:rFonts w:ascii="Segoe UI" w:hAnsi="Segoe UI" w:cs="Segoe UI"/>
           <w:color w:val="374151"/>
@@ -1581,7 +2043,7 @@
           <w:ilvl w:val="1"/>
           <w:numId w:val="7"/>
         </w:numPr>
-        <w:spacing w:before="300" w:beforeAutospacing="0" w:after="300" w:afterAutospacing="0" w:line="276" w:lineRule="auto"/>
+        <w:spacing w:before="300" w:beforeAutospacing="0" w:after="300" w:afterAutospacing="0"/>
         <w:rPr>
           <w:rFonts w:ascii="Segoe UI" w:hAnsi="Segoe UI" w:cs="Segoe UI"/>
           <w:color w:val="374151"/>
@@ -1604,7 +2066,7 @@
           <w:ilvl w:val="0"/>
           <w:numId w:val="9"/>
         </w:numPr>
-        <w:spacing w:before="300" w:beforeAutospacing="0" w:after="300" w:afterAutospacing="0" w:line="276" w:lineRule="auto"/>
+        <w:spacing w:before="300" w:beforeAutospacing="0" w:after="300" w:afterAutospacing="0"/>
         <w:rPr>
           <w:rFonts w:ascii="Segoe UI" w:hAnsi="Segoe UI" w:cs="Segoe UI"/>
           <w:color w:val="374151"/>
@@ -1627,7 +2089,7 @@
           <w:ilvl w:val="0"/>
           <w:numId w:val="9"/>
         </w:numPr>
-        <w:spacing w:before="300" w:beforeAutospacing="0" w:after="300" w:afterAutospacing="0" w:line="276" w:lineRule="auto"/>
+        <w:spacing w:before="300" w:beforeAutospacing="0" w:after="300" w:afterAutospacing="0"/>
         <w:rPr>
           <w:rFonts w:ascii="Segoe UI" w:hAnsi="Segoe UI" w:cs="Segoe UI"/>
           <w:color w:val="374151"/>
@@ -1650,7 +2112,7 @@
           <w:ilvl w:val="0"/>
           <w:numId w:val="9"/>
         </w:numPr>
-        <w:spacing w:before="300" w:beforeAutospacing="0" w:after="300" w:afterAutospacing="0" w:line="276" w:lineRule="auto"/>
+        <w:spacing w:before="300" w:beforeAutospacing="0" w:after="300" w:afterAutospacing="0"/>
         <w:rPr>
           <w:rFonts w:ascii="Segoe UI" w:hAnsi="Segoe UI" w:cs="Segoe UI"/>
           <w:color w:val="374151"/>
@@ -1673,7 +2135,7 @@
           <w:ilvl w:val="0"/>
           <w:numId w:val="9"/>
         </w:numPr>
-        <w:spacing w:before="300" w:beforeAutospacing="0" w:after="300" w:afterAutospacing="0" w:line="276" w:lineRule="auto"/>
+        <w:spacing w:before="300" w:beforeAutospacing="0" w:after="300" w:afterAutospacing="0"/>
         <w:rPr>
           <w:rFonts w:ascii="Segoe UI" w:hAnsi="Segoe UI" w:cs="Segoe UI"/>
           <w:color w:val="374151"/>
@@ -1696,7 +2158,7 @@
           <w:ilvl w:val="1"/>
           <w:numId w:val="7"/>
         </w:numPr>
-        <w:spacing w:before="300" w:beforeAutospacing="0" w:after="300" w:afterAutospacing="0" w:line="276" w:lineRule="auto"/>
+        <w:spacing w:before="300" w:beforeAutospacing="0" w:after="300" w:afterAutospacing="0"/>
         <w:rPr>
           <w:rFonts w:ascii="Segoe UI" w:hAnsi="Segoe UI" w:cs="Segoe UI"/>
           <w:color w:val="374151"/>
@@ -1719,7 +2181,7 @@
           <w:ilvl w:val="0"/>
           <w:numId w:val="9"/>
         </w:numPr>
-        <w:spacing w:before="300" w:beforeAutospacing="0" w:after="300" w:afterAutospacing="0" w:line="276" w:lineRule="auto"/>
+        <w:spacing w:before="300" w:beforeAutospacing="0" w:after="300" w:afterAutospacing="0"/>
         <w:rPr>
           <w:rFonts w:ascii="Segoe UI" w:hAnsi="Segoe UI" w:cs="Segoe UI"/>
           <w:color w:val="374151"/>
@@ -1742,7 +2204,7 @@
           <w:ilvl w:val="0"/>
           <w:numId w:val="9"/>
         </w:numPr>
-        <w:spacing w:before="300" w:beforeAutospacing="0" w:after="300" w:afterAutospacing="0" w:line="276" w:lineRule="auto"/>
+        <w:spacing w:before="300" w:beforeAutospacing="0" w:after="300" w:afterAutospacing="0"/>
         <w:rPr>
           <w:rFonts w:ascii="Segoe UI" w:hAnsi="Segoe UI" w:cs="Segoe UI"/>
           <w:color w:val="374151"/>
@@ -1755,7 +2217,6 @@
           <w:color w:val="374151"/>
           <w:lang w:val="en-AU"/>
         </w:rPr>
-        <w:lastRenderedPageBreak/>
         <w:t>點擊價格分佈圖功能</w:t>
       </w:r>
     </w:p>
@@ -1766,7 +2227,7 @@
           <w:ilvl w:val="0"/>
           <w:numId w:val="9"/>
         </w:numPr>
-        <w:spacing w:before="300" w:beforeAutospacing="0" w:after="300" w:afterAutospacing="0" w:line="276" w:lineRule="auto"/>
+        <w:spacing w:before="300" w:beforeAutospacing="0" w:after="300" w:afterAutospacing="0"/>
         <w:rPr>
           <w:rFonts w:ascii="Segoe UI" w:hAnsi="Segoe UI" w:cs="Segoe UI"/>
           <w:color w:val="374151"/>
@@ -1779,6 +2240,7 @@
           <w:color w:val="374151"/>
           <w:lang w:val="en-AU"/>
         </w:rPr>
+        <w:lastRenderedPageBreak/>
         <w:t>輸入日期</w:t>
       </w:r>
     </w:p>
@@ -1789,7 +2251,7 @@
           <w:ilvl w:val="0"/>
           <w:numId w:val="9"/>
         </w:numPr>
-        <w:spacing w:before="300" w:beforeAutospacing="0" w:after="300" w:afterAutospacing="0" w:line="276" w:lineRule="auto"/>
+        <w:spacing w:before="300" w:beforeAutospacing="0" w:after="300" w:afterAutospacing="0"/>
         <w:rPr>
           <w:rFonts w:ascii="Segoe UI" w:hAnsi="Segoe UI" w:cs="Segoe UI"/>
           <w:color w:val="374151"/>
@@ -1812,7 +2274,7 @@
           <w:ilvl w:val="1"/>
           <w:numId w:val="7"/>
         </w:numPr>
-        <w:spacing w:before="300" w:beforeAutospacing="0" w:after="300" w:afterAutospacing="0" w:line="276" w:lineRule="auto"/>
+        <w:spacing w:before="300" w:beforeAutospacing="0" w:after="300" w:afterAutospacing="0"/>
         <w:rPr>
           <w:rFonts w:ascii="Segoe UI" w:hAnsi="Segoe UI" w:cs="Segoe UI"/>
           <w:color w:val="374151"/>
@@ -1835,7 +2297,7 @@
           <w:ilvl w:val="0"/>
           <w:numId w:val="9"/>
         </w:numPr>
-        <w:spacing w:before="300" w:beforeAutospacing="0" w:after="300" w:afterAutospacing="0" w:line="276" w:lineRule="auto"/>
+        <w:spacing w:before="300" w:beforeAutospacing="0" w:after="300" w:afterAutospacing="0"/>
         <w:rPr>
           <w:rFonts w:ascii="Segoe UI" w:hAnsi="Segoe UI" w:cs="Segoe UI"/>
           <w:color w:val="374151"/>
@@ -1858,7 +2320,7 @@
           <w:ilvl w:val="0"/>
           <w:numId w:val="9"/>
         </w:numPr>
-        <w:spacing w:before="300" w:beforeAutospacing="0" w:after="300" w:afterAutospacing="0" w:line="276" w:lineRule="auto"/>
+        <w:spacing w:before="300" w:beforeAutospacing="0" w:after="300" w:afterAutospacing="0"/>
         <w:rPr>
           <w:rFonts w:ascii="Segoe UI" w:hAnsi="Segoe UI" w:cs="Segoe UI"/>
           <w:color w:val="374151"/>
@@ -1897,7 +2359,7 @@
           <w:ilvl w:val="0"/>
           <w:numId w:val="9"/>
         </w:numPr>
-        <w:spacing w:before="300" w:beforeAutospacing="0" w:after="300" w:afterAutospacing="0" w:line="276" w:lineRule="auto"/>
+        <w:spacing w:before="300" w:beforeAutospacing="0" w:after="300" w:afterAutospacing="0"/>
         <w:rPr>
           <w:rFonts w:ascii="Segoe UI" w:hAnsi="Segoe UI" w:cs="Segoe UI"/>
           <w:color w:val="374151"/>
@@ -1920,7 +2382,7 @@
           <w:ilvl w:val="1"/>
           <w:numId w:val="7"/>
         </w:numPr>
-        <w:spacing w:before="300" w:beforeAutospacing="0" w:after="300" w:afterAutospacing="0" w:line="276" w:lineRule="auto"/>
+        <w:spacing w:before="300" w:beforeAutospacing="0" w:after="300" w:afterAutospacing="0"/>
         <w:rPr>
           <w:rFonts w:ascii="Segoe UI" w:hAnsi="Segoe UI" w:cs="Segoe UI"/>
           <w:color w:val="374151"/>
@@ -1943,7 +2405,7 @@
           <w:ilvl w:val="0"/>
           <w:numId w:val="9"/>
         </w:numPr>
-        <w:spacing w:before="300" w:beforeAutospacing="0" w:after="300" w:afterAutospacing="0" w:line="276" w:lineRule="auto"/>
+        <w:spacing w:before="300" w:beforeAutospacing="0" w:after="300" w:afterAutospacing="0"/>
         <w:rPr>
           <w:rFonts w:ascii="Segoe UI" w:hAnsi="Segoe UI" w:cs="Segoe UI"/>
           <w:color w:val="374151"/>
@@ -1966,7 +2428,7 @@
           <w:ilvl w:val="0"/>
           <w:numId w:val="9"/>
         </w:numPr>
-        <w:spacing w:before="300" w:beforeAutospacing="0" w:after="300" w:afterAutospacing="0" w:line="276" w:lineRule="auto"/>
+        <w:spacing w:before="300" w:beforeAutospacing="0" w:after="300" w:afterAutospacing="0"/>
         <w:rPr>
           <w:rFonts w:ascii="Segoe UI" w:hAnsi="Segoe UI" w:cs="Segoe UI"/>
           <w:color w:val="374151"/>
@@ -1989,7 +2451,7 @@
           <w:ilvl w:val="0"/>
           <w:numId w:val="9"/>
         </w:numPr>
-        <w:spacing w:before="300" w:beforeAutospacing="0" w:after="300" w:afterAutospacing="0" w:line="276" w:lineRule="auto"/>
+        <w:spacing w:before="300" w:beforeAutospacing="0" w:after="300" w:afterAutospacing="0"/>
         <w:rPr>
           <w:rFonts w:ascii="Segoe UI" w:hAnsi="Segoe UI" w:cs="Segoe UI"/>
           <w:color w:val="374151"/>
@@ -2036,7 +2498,7 @@
           <w:ilvl w:val="0"/>
           <w:numId w:val="9"/>
         </w:numPr>
-        <w:spacing w:before="300" w:beforeAutospacing="0" w:after="300" w:afterAutospacing="0" w:line="276" w:lineRule="auto"/>
+        <w:spacing w:before="300" w:beforeAutospacing="0" w:after="300" w:afterAutospacing="0"/>
         <w:rPr>
           <w:rFonts w:ascii="Segoe UI" w:hAnsi="Segoe UI" w:cs="Segoe UI"/>
           <w:color w:val="374151"/>
@@ -2083,7 +2545,7 @@
           <w:ilvl w:val="0"/>
           <w:numId w:val="9"/>
         </w:numPr>
-        <w:spacing w:before="300" w:beforeAutospacing="0" w:after="300" w:afterAutospacing="0" w:line="276" w:lineRule="auto"/>
+        <w:spacing w:before="300" w:beforeAutospacing="0" w:after="300" w:afterAutospacing="0"/>
         <w:rPr>
           <w:rFonts w:ascii="Segoe UI" w:hAnsi="Segoe UI" w:cs="Segoe UI"/>
           <w:color w:val="374151"/>
@@ -2106,7 +2568,7 @@
           <w:ilvl w:val="1"/>
           <w:numId w:val="7"/>
         </w:numPr>
-        <w:spacing w:before="300" w:beforeAutospacing="0" w:after="300" w:afterAutospacing="0" w:line="276" w:lineRule="auto"/>
+        <w:spacing w:before="300" w:beforeAutospacing="0" w:after="300" w:afterAutospacing="0"/>
         <w:rPr>
           <w:rFonts w:ascii="Segoe UI" w:hAnsi="Segoe UI" w:cs="Segoe UI"/>
           <w:color w:val="374151"/>
@@ -2129,7 +2591,7 @@
           <w:ilvl w:val="0"/>
           <w:numId w:val="9"/>
         </w:numPr>
-        <w:spacing w:before="300" w:beforeAutospacing="0" w:after="300" w:afterAutospacing="0" w:line="276" w:lineRule="auto"/>
+        <w:spacing w:before="300" w:beforeAutospacing="0" w:after="300" w:afterAutospacing="0"/>
         <w:rPr>
           <w:rFonts w:ascii="Segoe UI" w:hAnsi="Segoe UI" w:cs="Segoe UI"/>
           <w:color w:val="374151"/>
@@ -2152,7 +2614,7 @@
           <w:ilvl w:val="0"/>
           <w:numId w:val="9"/>
         </w:numPr>
-        <w:spacing w:before="300" w:beforeAutospacing="0" w:after="300" w:afterAutospacing="0" w:line="276" w:lineRule="auto"/>
+        <w:spacing w:before="300" w:beforeAutospacing="0" w:after="300" w:afterAutospacing="0"/>
         <w:rPr>
           <w:rFonts w:ascii="Segoe UI" w:hAnsi="Segoe UI" w:cs="Segoe UI"/>
           <w:color w:val="374151"/>
@@ -2175,7 +2637,7 @@
           <w:ilvl w:val="0"/>
           <w:numId w:val="9"/>
         </w:numPr>
-        <w:spacing w:before="300" w:beforeAutospacing="0" w:after="300" w:afterAutospacing="0" w:line="276" w:lineRule="auto"/>
+        <w:spacing w:before="300" w:beforeAutospacing="0" w:after="300" w:afterAutospacing="0"/>
         <w:rPr>
           <w:rFonts w:ascii="Segoe UI" w:hAnsi="Segoe UI" w:cs="Segoe UI"/>
           <w:color w:val="374151"/>
@@ -2222,7 +2684,7 @@
           <w:ilvl w:val="0"/>
           <w:numId w:val="9"/>
         </w:numPr>
-        <w:spacing w:before="300" w:beforeAutospacing="0" w:after="300" w:afterAutospacing="0" w:line="276" w:lineRule="auto"/>
+        <w:spacing w:before="300" w:beforeAutospacing="0" w:after="300" w:afterAutospacing="0"/>
         <w:rPr>
           <w:rFonts w:ascii="Segoe UI" w:hAnsi="Segoe UI" w:cs="Segoe UI"/>
           <w:color w:val="374151"/>
@@ -2261,6 +2723,42 @@
         <w:ind w:left="360"/>
         <w:rPr>
           <w:rFonts w:ascii="Segoe UI" w:hAnsi="Segoe UI" w:cs="Segoe UI"/>
+          <w:color w:val="374151"/>
+          <w:lang w:val="en-AU"/>
+        </w:rPr>
+      </w:pPr>
+    </w:p>
+    <w:p>
+      <w:pPr>
+        <w:pStyle w:val="Web"/>
+        <w:spacing w:before="300" w:beforeAutospacing="0" w:after="300" w:afterAutospacing="0" w:line="276" w:lineRule="auto"/>
+        <w:ind w:left="360"/>
+        <w:rPr>
+          <w:rFonts w:ascii="Segoe UI" w:hAnsi="Segoe UI" w:cs="Segoe UI"/>
+          <w:color w:val="374151"/>
+          <w:lang w:val="en-AU"/>
+        </w:rPr>
+      </w:pPr>
+    </w:p>
+    <w:p>
+      <w:pPr>
+        <w:pStyle w:val="Web"/>
+        <w:spacing w:before="300" w:beforeAutospacing="0" w:after="300" w:afterAutospacing="0" w:line="276" w:lineRule="auto"/>
+        <w:ind w:left="360"/>
+        <w:rPr>
+          <w:rFonts w:ascii="Segoe UI" w:hAnsi="Segoe UI" w:cs="Segoe UI"/>
+          <w:color w:val="374151"/>
+          <w:lang w:val="en-AU"/>
+        </w:rPr>
+      </w:pPr>
+    </w:p>
+    <w:p>
+      <w:pPr>
+        <w:pStyle w:val="Web"/>
+        <w:spacing w:before="300" w:beforeAutospacing="0" w:after="300" w:afterAutospacing="0" w:line="276" w:lineRule="auto"/>
+        <w:ind w:left="360"/>
+        <w:rPr>
+          <w:rFonts w:ascii="Segoe UI" w:hAnsi="Segoe UI" w:cs="Segoe UI" w:hint="eastAsia"/>
           <w:color w:val="374151"/>
           <w:lang w:val="en-AU"/>
         </w:rPr>
@@ -6402,22 +6900,15 @@
     <w:p>
       <w:pPr>
         <w:rPr>
+          <w:lang w:eastAsia="zh-TW"/>
+        </w:rPr>
+      </w:pPr>
+      <w:r>
+        <w:rPr>
           <w:lang w:val="en-US" w:eastAsia="zh-TW"/>
         </w:rPr>
-      </w:pPr>
-      <w:r>
-        <w:rPr>
-          <w:lang w:val="en-US" w:eastAsia="zh-TW"/>
-        </w:rPr>
         <w:br w:type="page"/>
       </w:r>
-    </w:p>
-    <w:p>
-      <w:pPr>
-        <w:rPr>
-          <w:lang w:val="en-US" w:eastAsia="zh-TW"/>
-        </w:rPr>
-      </w:pPr>
     </w:p>
     <w:p>
       <w:pPr>
@@ -6429,6 +6920,7 @@
       </w:pPr>
       <w:bookmarkStart w:id="7" w:name="_Toc46748630"/>
       <w:r>
+        <w:lastRenderedPageBreak/>
         <w:t>Software Design and S</w:t>
       </w:r>
       <w:r>
@@ -7635,6 +8127,155 @@
     </w:lvl>
   </w:abstractNum>
   <w:abstractNum w:abstractNumId="2" w15:restartNumberingAfterBreak="0">
+    <w:nsid w:val="1C0511E1"/>
+    <w:multiLevelType w:val="multilevel"/>
+    <w:tmpl w:val="4E5C7CA2"/>
+    <w:lvl w:ilvl="0">
+      <w:start w:val="1"/>
+      <w:numFmt w:val="bullet"/>
+      <w:lvlText w:val=""/>
+      <w:lvlJc w:val="left"/>
+      <w:pPr>
+        <w:tabs>
+          <w:tab w:val="num" w:pos="720"/>
+        </w:tabs>
+        <w:ind w:left="720" w:hanging="360"/>
+      </w:pPr>
+      <w:rPr>
+        <w:rFonts w:ascii="Symbol" w:hAnsi="Symbol" w:hint="default"/>
+        <w:sz w:val="20"/>
+      </w:rPr>
+    </w:lvl>
+    <w:lvl w:ilvl="1" w:tentative="1">
+      <w:start w:val="1"/>
+      <w:numFmt w:val="bullet"/>
+      <w:lvlText w:val=""/>
+      <w:lvlJc w:val="left"/>
+      <w:pPr>
+        <w:tabs>
+          <w:tab w:val="num" w:pos="1440"/>
+        </w:tabs>
+        <w:ind w:left="1440" w:hanging="360"/>
+      </w:pPr>
+      <w:rPr>
+        <w:rFonts w:ascii="Symbol" w:hAnsi="Symbol" w:hint="default"/>
+        <w:sz w:val="20"/>
+      </w:rPr>
+    </w:lvl>
+    <w:lvl w:ilvl="2" w:tentative="1">
+      <w:start w:val="1"/>
+      <w:numFmt w:val="bullet"/>
+      <w:lvlText w:val=""/>
+      <w:lvlJc w:val="left"/>
+      <w:pPr>
+        <w:tabs>
+          <w:tab w:val="num" w:pos="2160"/>
+        </w:tabs>
+        <w:ind w:left="2160" w:hanging="360"/>
+      </w:pPr>
+      <w:rPr>
+        <w:rFonts w:ascii="Symbol" w:hAnsi="Symbol" w:hint="default"/>
+        <w:sz w:val="20"/>
+      </w:rPr>
+    </w:lvl>
+    <w:lvl w:ilvl="3" w:tentative="1">
+      <w:start w:val="1"/>
+      <w:numFmt w:val="bullet"/>
+      <w:lvlText w:val=""/>
+      <w:lvlJc w:val="left"/>
+      <w:pPr>
+        <w:tabs>
+          <w:tab w:val="num" w:pos="2880"/>
+        </w:tabs>
+        <w:ind w:left="2880" w:hanging="360"/>
+      </w:pPr>
+      <w:rPr>
+        <w:rFonts w:ascii="Symbol" w:hAnsi="Symbol" w:hint="default"/>
+        <w:sz w:val="20"/>
+      </w:rPr>
+    </w:lvl>
+    <w:lvl w:ilvl="4" w:tentative="1">
+      <w:start w:val="1"/>
+      <w:numFmt w:val="bullet"/>
+      <w:lvlText w:val=""/>
+      <w:lvlJc w:val="left"/>
+      <w:pPr>
+        <w:tabs>
+          <w:tab w:val="num" w:pos="3600"/>
+        </w:tabs>
+        <w:ind w:left="3600" w:hanging="360"/>
+      </w:pPr>
+      <w:rPr>
+        <w:rFonts w:ascii="Symbol" w:hAnsi="Symbol" w:hint="default"/>
+        <w:sz w:val="20"/>
+      </w:rPr>
+    </w:lvl>
+    <w:lvl w:ilvl="5" w:tentative="1">
+      <w:start w:val="1"/>
+      <w:numFmt w:val="bullet"/>
+      <w:lvlText w:val=""/>
+      <w:lvlJc w:val="left"/>
+      <w:pPr>
+        <w:tabs>
+          <w:tab w:val="num" w:pos="4320"/>
+        </w:tabs>
+        <w:ind w:left="4320" w:hanging="360"/>
+      </w:pPr>
+      <w:rPr>
+        <w:rFonts w:ascii="Symbol" w:hAnsi="Symbol" w:hint="default"/>
+        <w:sz w:val="20"/>
+      </w:rPr>
+    </w:lvl>
+    <w:lvl w:ilvl="6" w:tentative="1">
+      <w:start w:val="1"/>
+      <w:numFmt w:val="bullet"/>
+      <w:lvlText w:val=""/>
+      <w:lvlJc w:val="left"/>
+      <w:pPr>
+        <w:tabs>
+          <w:tab w:val="num" w:pos="5040"/>
+        </w:tabs>
+        <w:ind w:left="5040" w:hanging="360"/>
+      </w:pPr>
+      <w:rPr>
+        <w:rFonts w:ascii="Symbol" w:hAnsi="Symbol" w:hint="default"/>
+        <w:sz w:val="20"/>
+      </w:rPr>
+    </w:lvl>
+    <w:lvl w:ilvl="7" w:tentative="1">
+      <w:start w:val="1"/>
+      <w:numFmt w:val="bullet"/>
+      <w:lvlText w:val=""/>
+      <w:lvlJc w:val="left"/>
+      <w:pPr>
+        <w:tabs>
+          <w:tab w:val="num" w:pos="5760"/>
+        </w:tabs>
+        <w:ind w:left="5760" w:hanging="360"/>
+      </w:pPr>
+      <w:rPr>
+        <w:rFonts w:ascii="Symbol" w:hAnsi="Symbol" w:hint="default"/>
+        <w:sz w:val="20"/>
+      </w:rPr>
+    </w:lvl>
+    <w:lvl w:ilvl="8" w:tentative="1">
+      <w:start w:val="1"/>
+      <w:numFmt w:val="bullet"/>
+      <w:lvlText w:val=""/>
+      <w:lvlJc w:val="left"/>
+      <w:pPr>
+        <w:tabs>
+          <w:tab w:val="num" w:pos="6480"/>
+        </w:tabs>
+        <w:ind w:left="6480" w:hanging="360"/>
+      </w:pPr>
+      <w:rPr>
+        <w:rFonts w:ascii="Symbol" w:hAnsi="Symbol" w:hint="default"/>
+        <w:sz w:val="20"/>
+      </w:rPr>
+    </w:lvl>
+  </w:abstractNum>
+  <w:abstractNum w:abstractNumId="3" w15:restartNumberingAfterBreak="0">
     <w:nsid w:val="1F9838BE"/>
     <w:multiLevelType w:val="multilevel"/>
     <w:tmpl w:val="0EC86524"/>
@@ -7783,7 +8424,7 @@
       </w:rPr>
     </w:lvl>
   </w:abstractNum>
-  <w:abstractNum w:abstractNumId="3" w15:restartNumberingAfterBreak="0">
+  <w:abstractNum w:abstractNumId="4" w15:restartNumberingAfterBreak="0">
     <w:nsid w:val="1FF833F3"/>
     <w:multiLevelType w:val="multilevel"/>
     <w:tmpl w:val="E444BD8A"/>
@@ -7905,7 +8546,7 @@
       </w:rPr>
     </w:lvl>
   </w:abstractNum>
-  <w:abstractNum w:abstractNumId="4" w15:restartNumberingAfterBreak="0">
+  <w:abstractNum w:abstractNumId="5" w15:restartNumberingAfterBreak="0">
     <w:nsid w:val="286679F7"/>
     <w:multiLevelType w:val="multilevel"/>
     <w:tmpl w:val="9C141408"/>
@@ -8018,7 +8659,7 @@
       </w:pPr>
     </w:lvl>
   </w:abstractNum>
-  <w:abstractNum w:abstractNumId="5" w15:restartNumberingAfterBreak="0">
+  <w:abstractNum w:abstractNumId="6" w15:restartNumberingAfterBreak="0">
     <w:nsid w:val="31887DA3"/>
     <w:multiLevelType w:val="multilevel"/>
     <w:tmpl w:val="64F69DCE"/>
@@ -8167,7 +8808,156 @@
       </w:rPr>
     </w:lvl>
   </w:abstractNum>
-  <w:abstractNum w:abstractNumId="6" w15:restartNumberingAfterBreak="0">
+  <w:abstractNum w:abstractNumId="7" w15:restartNumberingAfterBreak="0">
+    <w:nsid w:val="32314CF0"/>
+    <w:multiLevelType w:val="multilevel"/>
+    <w:tmpl w:val="8FCAD49A"/>
+    <w:lvl w:ilvl="0">
+      <w:start w:val="1"/>
+      <w:numFmt w:val="bullet"/>
+      <w:lvlText w:val=""/>
+      <w:lvlJc w:val="left"/>
+      <w:pPr>
+        <w:tabs>
+          <w:tab w:val="num" w:pos="720"/>
+        </w:tabs>
+        <w:ind w:left="720" w:hanging="360"/>
+      </w:pPr>
+      <w:rPr>
+        <w:rFonts w:ascii="Symbol" w:hAnsi="Symbol" w:hint="default"/>
+        <w:sz w:val="20"/>
+      </w:rPr>
+    </w:lvl>
+    <w:lvl w:ilvl="1" w:tentative="1">
+      <w:start w:val="1"/>
+      <w:numFmt w:val="bullet"/>
+      <w:lvlText w:val=""/>
+      <w:lvlJc w:val="left"/>
+      <w:pPr>
+        <w:tabs>
+          <w:tab w:val="num" w:pos="1440"/>
+        </w:tabs>
+        <w:ind w:left="1440" w:hanging="360"/>
+      </w:pPr>
+      <w:rPr>
+        <w:rFonts w:ascii="Symbol" w:hAnsi="Symbol" w:hint="default"/>
+        <w:sz w:val="20"/>
+      </w:rPr>
+    </w:lvl>
+    <w:lvl w:ilvl="2" w:tentative="1">
+      <w:start w:val="1"/>
+      <w:numFmt w:val="bullet"/>
+      <w:lvlText w:val=""/>
+      <w:lvlJc w:val="left"/>
+      <w:pPr>
+        <w:tabs>
+          <w:tab w:val="num" w:pos="2160"/>
+        </w:tabs>
+        <w:ind w:left="2160" w:hanging="360"/>
+      </w:pPr>
+      <w:rPr>
+        <w:rFonts w:ascii="Symbol" w:hAnsi="Symbol" w:hint="default"/>
+        <w:sz w:val="20"/>
+      </w:rPr>
+    </w:lvl>
+    <w:lvl w:ilvl="3" w:tentative="1">
+      <w:start w:val="1"/>
+      <w:numFmt w:val="bullet"/>
+      <w:lvlText w:val=""/>
+      <w:lvlJc w:val="left"/>
+      <w:pPr>
+        <w:tabs>
+          <w:tab w:val="num" w:pos="2880"/>
+        </w:tabs>
+        <w:ind w:left="2880" w:hanging="360"/>
+      </w:pPr>
+      <w:rPr>
+        <w:rFonts w:ascii="Symbol" w:hAnsi="Symbol" w:hint="default"/>
+        <w:sz w:val="20"/>
+      </w:rPr>
+    </w:lvl>
+    <w:lvl w:ilvl="4" w:tentative="1">
+      <w:start w:val="1"/>
+      <w:numFmt w:val="bullet"/>
+      <w:lvlText w:val=""/>
+      <w:lvlJc w:val="left"/>
+      <w:pPr>
+        <w:tabs>
+          <w:tab w:val="num" w:pos="3600"/>
+        </w:tabs>
+        <w:ind w:left="3600" w:hanging="360"/>
+      </w:pPr>
+      <w:rPr>
+        <w:rFonts w:ascii="Symbol" w:hAnsi="Symbol" w:hint="default"/>
+        <w:sz w:val="20"/>
+      </w:rPr>
+    </w:lvl>
+    <w:lvl w:ilvl="5" w:tentative="1">
+      <w:start w:val="1"/>
+      <w:numFmt w:val="bullet"/>
+      <w:lvlText w:val=""/>
+      <w:lvlJc w:val="left"/>
+      <w:pPr>
+        <w:tabs>
+          <w:tab w:val="num" w:pos="4320"/>
+        </w:tabs>
+        <w:ind w:left="4320" w:hanging="360"/>
+      </w:pPr>
+      <w:rPr>
+        <w:rFonts w:ascii="Symbol" w:hAnsi="Symbol" w:hint="default"/>
+        <w:sz w:val="20"/>
+      </w:rPr>
+    </w:lvl>
+    <w:lvl w:ilvl="6" w:tentative="1">
+      <w:start w:val="1"/>
+      <w:numFmt w:val="bullet"/>
+      <w:lvlText w:val=""/>
+      <w:lvlJc w:val="left"/>
+      <w:pPr>
+        <w:tabs>
+          <w:tab w:val="num" w:pos="5040"/>
+        </w:tabs>
+        <w:ind w:left="5040" w:hanging="360"/>
+      </w:pPr>
+      <w:rPr>
+        <w:rFonts w:ascii="Symbol" w:hAnsi="Symbol" w:hint="default"/>
+        <w:sz w:val="20"/>
+      </w:rPr>
+    </w:lvl>
+    <w:lvl w:ilvl="7" w:tentative="1">
+      <w:start w:val="1"/>
+      <w:numFmt w:val="bullet"/>
+      <w:lvlText w:val=""/>
+      <w:lvlJc w:val="left"/>
+      <w:pPr>
+        <w:tabs>
+          <w:tab w:val="num" w:pos="5760"/>
+        </w:tabs>
+        <w:ind w:left="5760" w:hanging="360"/>
+      </w:pPr>
+      <w:rPr>
+        <w:rFonts w:ascii="Symbol" w:hAnsi="Symbol" w:hint="default"/>
+        <w:sz w:val="20"/>
+      </w:rPr>
+    </w:lvl>
+    <w:lvl w:ilvl="8" w:tentative="1">
+      <w:start w:val="1"/>
+      <w:numFmt w:val="bullet"/>
+      <w:lvlText w:val=""/>
+      <w:lvlJc w:val="left"/>
+      <w:pPr>
+        <w:tabs>
+          <w:tab w:val="num" w:pos="6480"/>
+        </w:tabs>
+        <w:ind w:left="6480" w:hanging="360"/>
+      </w:pPr>
+      <w:rPr>
+        <w:rFonts w:ascii="Symbol" w:hAnsi="Symbol" w:hint="default"/>
+        <w:sz w:val="20"/>
+      </w:rPr>
+    </w:lvl>
+  </w:abstractNum>
+  <w:abstractNum w:abstractNumId="8" w15:restartNumberingAfterBreak="0">
     <w:nsid w:val="334B71AF"/>
     <w:multiLevelType w:val="multilevel"/>
     <w:tmpl w:val="2B48ECF0"/>
@@ -8280,7 +9070,7 @@
       </w:pPr>
     </w:lvl>
   </w:abstractNum>
-  <w:abstractNum w:abstractNumId="7" w15:restartNumberingAfterBreak="0">
+  <w:abstractNum w:abstractNumId="9" w15:restartNumberingAfterBreak="0">
     <w:nsid w:val="36482B89"/>
     <w:multiLevelType w:val="hybridMultilevel"/>
     <w:tmpl w:val="7C10E6B2"/>
@@ -8369,7 +9159,7 @@
       </w:pPr>
     </w:lvl>
   </w:abstractNum>
-  <w:abstractNum w:abstractNumId="8" w15:restartNumberingAfterBreak="0">
+  <w:abstractNum w:abstractNumId="10" w15:restartNumberingAfterBreak="0">
     <w:nsid w:val="367E3F6A"/>
     <w:multiLevelType w:val="hybridMultilevel"/>
     <w:tmpl w:val="0CB6E2E4"/>
@@ -8481,7 +9271,7 @@
       </w:rPr>
     </w:lvl>
   </w:abstractNum>
-  <w:abstractNum w:abstractNumId="9" w15:restartNumberingAfterBreak="0">
+  <w:abstractNum w:abstractNumId="11" w15:restartNumberingAfterBreak="0">
     <w:nsid w:val="375D36C8"/>
     <w:multiLevelType w:val="multilevel"/>
     <w:tmpl w:val="CF405D9C"/>
@@ -8594,7 +9384,7 @@
       </w:rPr>
     </w:lvl>
   </w:abstractNum>
-  <w:abstractNum w:abstractNumId="10" w15:restartNumberingAfterBreak="0">
+  <w:abstractNum w:abstractNumId="12" w15:restartNumberingAfterBreak="0">
     <w:nsid w:val="3DA76E23"/>
     <w:multiLevelType w:val="hybridMultilevel"/>
     <w:tmpl w:val="811808C2"/>
@@ -8683,7 +9473,7 @@
       </w:pPr>
     </w:lvl>
   </w:abstractNum>
-  <w:abstractNum w:abstractNumId="11" w15:restartNumberingAfterBreak="0">
+  <w:abstractNum w:abstractNumId="13" w15:restartNumberingAfterBreak="0">
     <w:nsid w:val="594D2C6D"/>
     <w:multiLevelType w:val="hybridMultilevel"/>
     <w:tmpl w:val="BA2812A4"/>
@@ -8795,7 +9585,7 @@
       </w:rPr>
     </w:lvl>
   </w:abstractNum>
-  <w:abstractNum w:abstractNumId="12" w15:restartNumberingAfterBreak="0">
+  <w:abstractNum w:abstractNumId="14" w15:restartNumberingAfterBreak="0">
     <w:nsid w:val="63D23837"/>
     <w:multiLevelType w:val="hybridMultilevel"/>
     <w:tmpl w:val="9BD61186"/>
@@ -8907,7 +9697,7 @@
       </w:rPr>
     </w:lvl>
   </w:abstractNum>
-  <w:abstractNum w:abstractNumId="13" w15:restartNumberingAfterBreak="0">
+  <w:abstractNum w:abstractNumId="15" w15:restartNumberingAfterBreak="0">
     <w:nsid w:val="66162F7D"/>
     <w:multiLevelType w:val="hybridMultilevel"/>
     <w:tmpl w:val="38A2F066"/>
@@ -9020,7 +9810,7 @@
       </w:rPr>
     </w:lvl>
   </w:abstractNum>
-  <w:abstractNum w:abstractNumId="14" w15:restartNumberingAfterBreak="0">
+  <w:abstractNum w:abstractNumId="16" w15:restartNumberingAfterBreak="0">
     <w:nsid w:val="6EB9099E"/>
     <w:multiLevelType w:val="multilevel"/>
     <w:tmpl w:val="602CF3F2"/>
@@ -9133,7 +9923,156 @@
       </w:pPr>
     </w:lvl>
   </w:abstractNum>
-  <w:abstractNum w:abstractNumId="15" w15:restartNumberingAfterBreak="0">
+  <w:abstractNum w:abstractNumId="17" w15:restartNumberingAfterBreak="0">
+    <w:nsid w:val="748573D4"/>
+    <w:multiLevelType w:val="multilevel"/>
+    <w:tmpl w:val="94A27C4E"/>
+    <w:lvl w:ilvl="0">
+      <w:start w:val="1"/>
+      <w:numFmt w:val="bullet"/>
+      <w:lvlText w:val=""/>
+      <w:lvlJc w:val="left"/>
+      <w:pPr>
+        <w:tabs>
+          <w:tab w:val="num" w:pos="720"/>
+        </w:tabs>
+        <w:ind w:left="720" w:hanging="360"/>
+      </w:pPr>
+      <w:rPr>
+        <w:rFonts w:ascii="Symbol" w:hAnsi="Symbol" w:hint="default"/>
+        <w:sz w:val="20"/>
+      </w:rPr>
+    </w:lvl>
+    <w:lvl w:ilvl="1" w:tentative="1">
+      <w:start w:val="1"/>
+      <w:numFmt w:val="bullet"/>
+      <w:lvlText w:val=""/>
+      <w:lvlJc w:val="left"/>
+      <w:pPr>
+        <w:tabs>
+          <w:tab w:val="num" w:pos="1440"/>
+        </w:tabs>
+        <w:ind w:left="1440" w:hanging="360"/>
+      </w:pPr>
+      <w:rPr>
+        <w:rFonts w:ascii="Symbol" w:hAnsi="Symbol" w:hint="default"/>
+        <w:sz w:val="20"/>
+      </w:rPr>
+    </w:lvl>
+    <w:lvl w:ilvl="2" w:tentative="1">
+      <w:start w:val="1"/>
+      <w:numFmt w:val="bullet"/>
+      <w:lvlText w:val=""/>
+      <w:lvlJc w:val="left"/>
+      <w:pPr>
+        <w:tabs>
+          <w:tab w:val="num" w:pos="2160"/>
+        </w:tabs>
+        <w:ind w:left="2160" w:hanging="360"/>
+      </w:pPr>
+      <w:rPr>
+        <w:rFonts w:ascii="Symbol" w:hAnsi="Symbol" w:hint="default"/>
+        <w:sz w:val="20"/>
+      </w:rPr>
+    </w:lvl>
+    <w:lvl w:ilvl="3" w:tentative="1">
+      <w:start w:val="1"/>
+      <w:numFmt w:val="bullet"/>
+      <w:lvlText w:val=""/>
+      <w:lvlJc w:val="left"/>
+      <w:pPr>
+        <w:tabs>
+          <w:tab w:val="num" w:pos="2880"/>
+        </w:tabs>
+        <w:ind w:left="2880" w:hanging="360"/>
+      </w:pPr>
+      <w:rPr>
+        <w:rFonts w:ascii="Symbol" w:hAnsi="Symbol" w:hint="default"/>
+        <w:sz w:val="20"/>
+      </w:rPr>
+    </w:lvl>
+    <w:lvl w:ilvl="4" w:tentative="1">
+      <w:start w:val="1"/>
+      <w:numFmt w:val="bullet"/>
+      <w:lvlText w:val=""/>
+      <w:lvlJc w:val="left"/>
+      <w:pPr>
+        <w:tabs>
+          <w:tab w:val="num" w:pos="3600"/>
+        </w:tabs>
+        <w:ind w:left="3600" w:hanging="360"/>
+      </w:pPr>
+      <w:rPr>
+        <w:rFonts w:ascii="Symbol" w:hAnsi="Symbol" w:hint="default"/>
+        <w:sz w:val="20"/>
+      </w:rPr>
+    </w:lvl>
+    <w:lvl w:ilvl="5" w:tentative="1">
+      <w:start w:val="1"/>
+      <w:numFmt w:val="bullet"/>
+      <w:lvlText w:val=""/>
+      <w:lvlJc w:val="left"/>
+      <w:pPr>
+        <w:tabs>
+          <w:tab w:val="num" w:pos="4320"/>
+        </w:tabs>
+        <w:ind w:left="4320" w:hanging="360"/>
+      </w:pPr>
+      <w:rPr>
+        <w:rFonts w:ascii="Symbol" w:hAnsi="Symbol" w:hint="default"/>
+        <w:sz w:val="20"/>
+      </w:rPr>
+    </w:lvl>
+    <w:lvl w:ilvl="6" w:tentative="1">
+      <w:start w:val="1"/>
+      <w:numFmt w:val="bullet"/>
+      <w:lvlText w:val=""/>
+      <w:lvlJc w:val="left"/>
+      <w:pPr>
+        <w:tabs>
+          <w:tab w:val="num" w:pos="5040"/>
+        </w:tabs>
+        <w:ind w:left="5040" w:hanging="360"/>
+      </w:pPr>
+      <w:rPr>
+        <w:rFonts w:ascii="Symbol" w:hAnsi="Symbol" w:hint="default"/>
+        <w:sz w:val="20"/>
+      </w:rPr>
+    </w:lvl>
+    <w:lvl w:ilvl="7" w:tentative="1">
+      <w:start w:val="1"/>
+      <w:numFmt w:val="bullet"/>
+      <w:lvlText w:val=""/>
+      <w:lvlJc w:val="left"/>
+      <w:pPr>
+        <w:tabs>
+          <w:tab w:val="num" w:pos="5760"/>
+        </w:tabs>
+        <w:ind w:left="5760" w:hanging="360"/>
+      </w:pPr>
+      <w:rPr>
+        <w:rFonts w:ascii="Symbol" w:hAnsi="Symbol" w:hint="default"/>
+        <w:sz w:val="20"/>
+      </w:rPr>
+    </w:lvl>
+    <w:lvl w:ilvl="8" w:tentative="1">
+      <w:start w:val="1"/>
+      <w:numFmt w:val="bullet"/>
+      <w:lvlText w:val=""/>
+      <w:lvlJc w:val="left"/>
+      <w:pPr>
+        <w:tabs>
+          <w:tab w:val="num" w:pos="6480"/>
+        </w:tabs>
+        <w:ind w:left="6480" w:hanging="360"/>
+      </w:pPr>
+      <w:rPr>
+        <w:rFonts w:ascii="Symbol" w:hAnsi="Symbol" w:hint="default"/>
+        <w:sz w:val="20"/>
+      </w:rPr>
+    </w:lvl>
+  </w:abstractNum>
+  <w:abstractNum w:abstractNumId="18" w15:restartNumberingAfterBreak="0">
     <w:nsid w:val="765D23A3"/>
     <w:multiLevelType w:val="multilevel"/>
     <w:tmpl w:val="D2A25216"/>
@@ -9246,7 +10185,7 @@
       </w:rPr>
     </w:lvl>
   </w:abstractNum>
-  <w:abstractNum w:abstractNumId="16" w15:restartNumberingAfterBreak="0">
+  <w:abstractNum w:abstractNumId="19" w15:restartNumberingAfterBreak="0">
     <w:nsid w:val="76E03595"/>
     <w:multiLevelType w:val="multilevel"/>
     <w:tmpl w:val="9EC8EDF2"/>
@@ -9395,7 +10334,7 @@
       </w:rPr>
     </w:lvl>
   </w:abstractNum>
-  <w:abstractNum w:abstractNumId="17" w15:restartNumberingAfterBreak="0">
+  <w:abstractNum w:abstractNumId="20" w15:restartNumberingAfterBreak="0">
     <w:nsid w:val="78A51781"/>
     <w:multiLevelType w:val="multilevel"/>
     <w:tmpl w:val="C97E8BA4"/>
@@ -9508,7 +10447,7 @@
       </w:pPr>
     </w:lvl>
   </w:abstractNum>
-  <w:abstractNum w:abstractNumId="18" w15:restartNumberingAfterBreak="0">
+  <w:abstractNum w:abstractNumId="21" w15:restartNumberingAfterBreak="0">
     <w:nsid w:val="7E72261F"/>
     <w:multiLevelType w:val="multilevel"/>
     <w:tmpl w:val="3452A22C"/>
@@ -9658,28 +10597,28 @@
     </w:lvl>
   </w:abstractNum>
   <w:num w:numId="1" w16cid:durableId="1095438663">
-    <w:abstractNumId w:val="9"/>
+    <w:abstractNumId w:val="11"/>
   </w:num>
   <w:num w:numId="2" w16cid:durableId="492332641">
+    <w:abstractNumId w:val="18"/>
+  </w:num>
+  <w:num w:numId="3" w16cid:durableId="920916396">
     <w:abstractNumId w:val="15"/>
   </w:num>
-  <w:num w:numId="3" w16cid:durableId="920916396">
+  <w:num w:numId="4" w16cid:durableId="369570421">
     <w:abstractNumId w:val="13"/>
   </w:num>
-  <w:num w:numId="4" w16cid:durableId="369570421">
-    <w:abstractNumId w:val="11"/>
-  </w:num>
   <w:num w:numId="5" w16cid:durableId="1744715429">
-    <w:abstractNumId w:val="12"/>
+    <w:abstractNumId w:val="14"/>
   </w:num>
   <w:num w:numId="6" w16cid:durableId="746339164">
-    <w:abstractNumId w:val="8"/>
+    <w:abstractNumId w:val="10"/>
   </w:num>
   <w:num w:numId="7" w16cid:durableId="550657263">
-    <w:abstractNumId w:val="3"/>
+    <w:abstractNumId w:val="4"/>
   </w:num>
   <w:num w:numId="8" w16cid:durableId="1769110531">
-    <w:abstractNumId w:val="10"/>
+    <w:abstractNumId w:val="12"/>
   </w:num>
   <w:num w:numId="9" w16cid:durableId="906573520">
     <w:abstractNumId w:val="0"/>
@@ -9688,30 +10627,39 @@
     <w:abstractNumId w:val="1"/>
   </w:num>
   <w:num w:numId="11" w16cid:durableId="1509103728">
+    <w:abstractNumId w:val="19"/>
+  </w:num>
+  <w:num w:numId="12" w16cid:durableId="1572889423">
+    <w:abstractNumId w:val="9"/>
+  </w:num>
+  <w:num w:numId="13" w16cid:durableId="1022513673">
+    <w:abstractNumId w:val="5"/>
+  </w:num>
+  <w:num w:numId="14" w16cid:durableId="2119835581">
+    <w:abstractNumId w:val="21"/>
+  </w:num>
+  <w:num w:numId="15" w16cid:durableId="497502907">
     <w:abstractNumId w:val="16"/>
   </w:num>
-  <w:num w:numId="12" w16cid:durableId="1572889423">
+  <w:num w:numId="16" w16cid:durableId="914777185">
+    <w:abstractNumId w:val="6"/>
+  </w:num>
+  <w:num w:numId="17" w16cid:durableId="1176964872">
+    <w:abstractNumId w:val="8"/>
+  </w:num>
+  <w:num w:numId="18" w16cid:durableId="83721240">
+    <w:abstractNumId w:val="3"/>
+  </w:num>
+  <w:num w:numId="19" w16cid:durableId="1669364314">
+    <w:abstractNumId w:val="20"/>
+  </w:num>
+  <w:num w:numId="20" w16cid:durableId="964232310">
     <w:abstractNumId w:val="7"/>
   </w:num>
-  <w:num w:numId="13" w16cid:durableId="1022513673">
-    <w:abstractNumId w:val="4"/>
-  </w:num>
-  <w:num w:numId="14" w16cid:durableId="2119835581">
-    <w:abstractNumId w:val="18"/>
-  </w:num>
-  <w:num w:numId="15" w16cid:durableId="497502907">
-    <w:abstractNumId w:val="14"/>
-  </w:num>
-  <w:num w:numId="16" w16cid:durableId="914777185">
-    <w:abstractNumId w:val="5"/>
-  </w:num>
-  <w:num w:numId="17" w16cid:durableId="1176964872">
-    <w:abstractNumId w:val="6"/>
-  </w:num>
-  <w:num w:numId="18" w16cid:durableId="83721240">
+  <w:num w:numId="21" w16cid:durableId="763652754">
     <w:abstractNumId w:val="2"/>
   </w:num>
-  <w:num w:numId="19" w16cid:durableId="1669364314">
+  <w:num w:numId="22" w16cid:durableId="330765937">
     <w:abstractNumId w:val="17"/>
   </w:num>
 </w:numbering>

</xml_diff>

<commit_message>
update title order number
</commit_message>
<xml_diff>
--- a/Software Design Document.docx
+++ b/Software Design Document.docx
@@ -1350,7 +1350,11 @@
           <w:rFonts w:ascii="Arial" w:hAnsi="Arial" w:cs="Arial"/>
           <w:b/>
           <w:bCs/>
-          <w:color w:val="000000" w:themeColor="text1"/>
+          <w:caps w:val="0"/>
+          <w:color w:val="000000" w:themeColor="text1"/>
+          <w:spacing w:val="0"/>
+          <w:sz w:val="20"/>
+          <w:szCs w:val="20"/>
         </w:rPr>
         <w:id w:val="10427576"/>
         <w:docPartObj>
@@ -1362,11 +1366,7 @@
         <w:rPr>
           <w:b w:val="0"/>
           <w:bCs w:val="0"/>
-          <w:caps w:val="0"/>
           <w:noProof/>
-          <w:spacing w:val="0"/>
-          <w:sz w:val="20"/>
-          <w:szCs w:val="20"/>
         </w:rPr>
       </w:sdtEndPr>
       <w:sdtContent>
@@ -1390,7 +1390,6 @@
           <w:pPr>
             <w:pStyle w:val="TOC1"/>
             <w:tabs>
-              <w:tab w:val="left" w:pos="630"/>
               <w:tab w:val="right" w:leader="dot" w:pos="9016"/>
             </w:tabs>
             <w:rPr>
@@ -1432,27 +1431,7 @@
             </w:rPr>
             <w:fldChar w:fldCharType="separate"/>
           </w:r>
-          <w:hyperlink w:anchor="_Toc144639041" w:history="1">
-            <w:r>
-              <w:rPr>
-                <w:rStyle w:val="af6"/>
-                <w:rFonts w:ascii="Arial" w:hAnsi="Arial" w:cs="Arial"/>
-                <w:bCs/>
-                <w:noProof/>
-              </w:rPr>
-              <w:t>1.0</w:t>
-            </w:r>
-            <w:r>
-              <w:rPr>
-                <w:noProof/>
-                <w:kern w:val="2"/>
-                <w:sz w:val="21"/>
-                <w:szCs w:val="22"/>
-                <w:lang w:val="en-US" w:eastAsia="zh-CN"/>
-                <w14:ligatures w14:val="standardContextual"/>
-              </w:rPr>
-              <w:tab/>
-            </w:r>
+          <w:hyperlink w:anchor="_Toc144639200" w:history="1">
             <w:r>
               <w:rPr>
                 <w:rStyle w:val="af6"/>
@@ -1480,7 +1459,7 @@
                 <w:noProof/>
                 <w:webHidden/>
               </w:rPr>
-              <w:instrText xml:space="preserve"> PAGEREF _Toc144639041 \h </w:instrText>
+              <w:instrText xml:space="preserve"> PAGEREF _Toc144639200 \h </w:instrText>
             </w:r>
             <w:r>
               <w:rPr>
@@ -1523,14 +1502,14 @@
               <w14:ligatures w14:val="standardContextual"/>
             </w:rPr>
           </w:pPr>
-          <w:hyperlink w:anchor="_Toc144639042" w:history="1">
+          <w:hyperlink w:anchor="_Toc144639201" w:history="1">
             <w:r>
               <w:rPr>
                 <w:rStyle w:val="af6"/>
                 <w:rFonts w:ascii="Arial" w:hAnsi="Arial" w:cs="Arial"/>
                 <w:noProof/>
               </w:rPr>
-              <w:t>1.1Problem Background</w:t>
+              <w:t>Problem Background</w:t>
             </w:r>
             <w:r>
               <w:rPr>
@@ -1551,7 +1530,7 @@
                 <w:noProof/>
                 <w:webHidden/>
               </w:rPr>
-              <w:instrText xml:space="preserve"> PAGEREF _Toc144639042 \h </w:instrText>
+              <w:instrText xml:space="preserve"> PAGEREF _Toc144639201 \h </w:instrText>
             </w:r>
             <w:r>
               <w:rPr>
@@ -1594,14 +1573,14 @@
               <w14:ligatures w14:val="standardContextual"/>
             </w:rPr>
           </w:pPr>
-          <w:hyperlink w:anchor="_Toc144639043" w:history="1">
+          <w:hyperlink w:anchor="_Toc144639202" w:history="1">
             <w:r>
               <w:rPr>
                 <w:rStyle w:val="af6"/>
                 <w:rFonts w:ascii="Arial" w:hAnsi="Arial" w:cs="Arial"/>
                 <w:noProof/>
               </w:rPr>
-              <w:t>1.2 System Overview</w:t>
+              <w:t>System Overview</w:t>
             </w:r>
             <w:r>
               <w:rPr>
@@ -1622,7 +1601,7 @@
                 <w:noProof/>
                 <w:webHidden/>
               </w:rPr>
-              <w:instrText xml:space="preserve"> PAGEREF _Toc144639043 \h </w:instrText>
+              <w:instrText xml:space="preserve"> PAGEREF _Toc144639202 \h </w:instrText>
             </w:r>
             <w:r>
               <w:rPr>
@@ -1665,14 +1644,14 @@
               <w14:ligatures w14:val="standardContextual"/>
             </w:rPr>
           </w:pPr>
-          <w:hyperlink w:anchor="_Toc144639044" w:history="1">
+          <w:hyperlink w:anchor="_Toc144639203" w:history="1">
             <w:r>
               <w:rPr>
                 <w:rStyle w:val="af6"/>
                 <w:rFonts w:ascii="Arial" w:hAnsi="Arial" w:cs="Arial"/>
                 <w:noProof/>
               </w:rPr>
-              <w:t>1.3 Potential Benefits</w:t>
+              <w:t>Potential Benefits</w:t>
             </w:r>
             <w:r>
               <w:rPr>
@@ -1693,7 +1672,7 @@
                 <w:noProof/>
                 <w:webHidden/>
               </w:rPr>
-              <w:instrText xml:space="preserve"> PAGEREF _Toc144639044 \h </w:instrText>
+              <w:instrText xml:space="preserve"> PAGEREF _Toc144639203 \h </w:instrText>
             </w:r>
             <w:r>
               <w:rPr>
@@ -1728,7 +1707,6 @@
           <w:pPr>
             <w:pStyle w:val="TOC1"/>
             <w:tabs>
-              <w:tab w:val="left" w:pos="630"/>
               <w:tab w:val="right" w:leader="dot" w:pos="9016"/>
             </w:tabs>
             <w:rPr>
@@ -1740,28 +1718,7 @@
               <w14:ligatures w14:val="standardContextual"/>
             </w:rPr>
           </w:pPr>
-          <w:hyperlink w:anchor="_Toc144639045" w:history="1">
-            <w:r>
-              <w:rPr>
-                <w:rStyle w:val="af6"/>
-                <w:rFonts w:ascii="Arial" w:hAnsi="Arial" w:cs="Arial"/>
-                <w:b/>
-                <w:bCs/>
-                <w:noProof/>
-              </w:rPr>
-              <w:t>1.0</w:t>
-            </w:r>
-            <w:r>
-              <w:rPr>
-                <w:noProof/>
-                <w:kern w:val="2"/>
-                <w:sz w:val="21"/>
-                <w:szCs w:val="22"/>
-                <w:lang w:val="en-US" w:eastAsia="zh-CN"/>
-                <w14:ligatures w14:val="standardContextual"/>
-              </w:rPr>
-              <w:tab/>
-            </w:r>
+          <w:hyperlink w:anchor="_Toc144639204" w:history="1">
             <w:r>
               <w:rPr>
                 <w:rStyle w:val="af6"/>
@@ -1789,7 +1746,7 @@
                 <w:noProof/>
                 <w:webHidden/>
               </w:rPr>
-              <w:instrText xml:space="preserve"> PAGEREF _Toc144639045 \h </w:instrText>
+              <w:instrText xml:space="preserve"> PAGEREF _Toc144639204 \h </w:instrText>
             </w:r>
             <w:r>
               <w:rPr>
@@ -1832,7 +1789,7 @@
               <w14:ligatures w14:val="standardContextual"/>
             </w:rPr>
           </w:pPr>
-          <w:hyperlink w:anchor="_Toc144639046" w:history="1">
+          <w:hyperlink w:anchor="_Toc144639205" w:history="1">
             <w:r>
               <w:rPr>
                 <w:rStyle w:val="af6"/>
@@ -1860,7 +1817,7 @@
                 <w:noProof/>
                 <w:webHidden/>
               </w:rPr>
-              <w:instrText xml:space="preserve"> PAGEREF _Toc144639046 \h </w:instrText>
+              <w:instrText xml:space="preserve"> PAGEREF _Toc144639205 \h </w:instrText>
             </w:r>
             <w:r>
               <w:rPr>
@@ -1903,7 +1860,7 @@
               <w14:ligatures w14:val="standardContextual"/>
             </w:rPr>
           </w:pPr>
-          <w:hyperlink w:anchor="_Toc144639047" w:history="1">
+          <w:hyperlink w:anchor="_Toc144639206" w:history="1">
             <w:r>
               <w:rPr>
                 <w:rStyle w:val="af6"/>
@@ -1930,7 +1887,7 @@
                 <w:noProof/>
                 <w:webHidden/>
               </w:rPr>
-              <w:instrText xml:space="preserve"> PAGEREF _Toc144639047 \h </w:instrText>
+              <w:instrText xml:space="preserve"> PAGEREF _Toc144639206 \h </w:instrText>
             </w:r>
             <w:r>
               <w:rPr>
@@ -1973,7 +1930,7 @@
               <w14:ligatures w14:val="standardContextual"/>
             </w:rPr>
           </w:pPr>
-          <w:hyperlink w:anchor="_Toc144639048" w:history="1">
+          <w:hyperlink w:anchor="_Toc144639207" w:history="1">
             <w:r>
               <w:rPr>
                 <w:rStyle w:val="af6"/>
@@ -2001,7 +1958,7 @@
                 <w:noProof/>
                 <w:webHidden/>
               </w:rPr>
-              <w:instrText xml:space="preserve"> PAGEREF _Toc144639048 \h </w:instrText>
+              <w:instrText xml:space="preserve"> PAGEREF _Toc144639207 \h </w:instrText>
             </w:r>
             <w:r>
               <w:rPr>
@@ -2048,7 +2005,7 @@
               <w14:ligatures w14:val="standardContextual"/>
             </w:rPr>
           </w:pPr>
-          <w:hyperlink w:anchor="_Toc144639049" w:history="1">
+          <w:hyperlink w:anchor="_Toc144639208" w:history="1">
             <w:r>
               <w:rPr>
                 <w:rStyle w:val="af6"/>
@@ -2075,7 +2032,7 @@
                 <w:noProof/>
                 <w:webHidden/>
               </w:rPr>
-              <w:instrText xml:space="preserve"> PAGEREF _Toc144639049 \h </w:instrText>
+              <w:instrText xml:space="preserve"> PAGEREF _Toc144639208 \h </w:instrText>
             </w:r>
             <w:r>
               <w:rPr>
@@ -2122,7 +2079,7 @@
               <w14:ligatures w14:val="standardContextual"/>
             </w:rPr>
           </w:pPr>
-          <w:hyperlink w:anchor="_Toc144639050" w:history="1">
+          <w:hyperlink w:anchor="_Toc144639209" w:history="1">
             <w:r>
               <w:rPr>
                 <w:rStyle w:val="af6"/>
@@ -2149,7 +2106,7 @@
                 <w:noProof/>
                 <w:webHidden/>
               </w:rPr>
-              <w:instrText xml:space="preserve"> PAGEREF _Toc144639050 \h </w:instrText>
+              <w:instrText xml:space="preserve"> PAGEREF _Toc144639209 \h </w:instrText>
             </w:r>
             <w:r>
               <w:rPr>
@@ -2196,7 +2153,7 @@
               <w14:ligatures w14:val="standardContextual"/>
             </w:rPr>
           </w:pPr>
-          <w:hyperlink w:anchor="_Toc144639051" w:history="1">
+          <w:hyperlink w:anchor="_Toc144639210" w:history="1">
             <w:r>
               <w:rPr>
                 <w:rStyle w:val="af6"/>
@@ -2223,7 +2180,7 @@
                 <w:noProof/>
                 <w:webHidden/>
               </w:rPr>
-              <w:instrText xml:space="preserve"> PAGEREF _Toc144639051 \h </w:instrText>
+              <w:instrText xml:space="preserve"> PAGEREF _Toc144639210 \h </w:instrText>
             </w:r>
             <w:r>
               <w:rPr>
@@ -2270,7 +2227,7 @@
               <w14:ligatures w14:val="standardContextual"/>
             </w:rPr>
           </w:pPr>
-          <w:hyperlink w:anchor="_Toc144639052" w:history="1">
+          <w:hyperlink w:anchor="_Toc144639211" w:history="1">
             <w:r>
               <w:rPr>
                 <w:rStyle w:val="af6"/>
@@ -2297,7 +2254,7 @@
                 <w:noProof/>
                 <w:webHidden/>
               </w:rPr>
-              <w:instrText xml:space="preserve"> PAGEREF _Toc144639052 \h </w:instrText>
+              <w:instrText xml:space="preserve"> PAGEREF _Toc144639211 \h </w:instrText>
             </w:r>
             <w:r>
               <w:rPr>
@@ -2344,7 +2301,7 @@
               <w14:ligatures w14:val="standardContextual"/>
             </w:rPr>
           </w:pPr>
-          <w:hyperlink w:anchor="_Toc144639053" w:history="1">
+          <w:hyperlink w:anchor="_Toc144639212" w:history="1">
             <w:r>
               <w:rPr>
                 <w:rStyle w:val="af6"/>
@@ -2371,7 +2328,7 @@
                 <w:noProof/>
                 <w:webHidden/>
               </w:rPr>
-              <w:instrText xml:space="preserve"> PAGEREF _Toc144639053 \h </w:instrText>
+              <w:instrText xml:space="preserve"> PAGEREF _Toc144639212 \h </w:instrText>
             </w:r>
             <w:r>
               <w:rPr>
@@ -2414,7 +2371,7 @@
               <w14:ligatures w14:val="standardContextual"/>
             </w:rPr>
           </w:pPr>
-          <w:hyperlink w:anchor="_Toc144639054" w:history="1">
+          <w:hyperlink w:anchor="_Toc144639213" w:history="1">
             <w:r>
               <w:rPr>
                 <w:rStyle w:val="af6"/>
@@ -2442,7 +2399,7 @@
                 <w:noProof/>
                 <w:webHidden/>
               </w:rPr>
-              <w:instrText xml:space="preserve"> PAGEREF _Toc144639054 \h </w:instrText>
+              <w:instrText xml:space="preserve"> PAGEREF _Toc144639213 \h </w:instrText>
             </w:r>
             <w:r>
               <w:rPr>
@@ -2489,7 +2446,7 @@
               <w14:ligatures w14:val="standardContextual"/>
             </w:rPr>
           </w:pPr>
-          <w:hyperlink w:anchor="_Toc144639055" w:history="1">
+          <w:hyperlink w:anchor="_Toc144639214" w:history="1">
             <w:r>
               <w:rPr>
                 <w:rStyle w:val="af6"/>
@@ -2517,7 +2474,7 @@
                 <w:noProof/>
                 <w:webHidden/>
               </w:rPr>
-              <w:instrText xml:space="preserve"> PAGEREF _Toc144639055 \h </w:instrText>
+              <w:instrText xml:space="preserve"> PAGEREF _Toc144639214 \h </w:instrText>
             </w:r>
             <w:r>
               <w:rPr>
@@ -2564,7 +2521,7 @@
               <w14:ligatures w14:val="standardContextual"/>
             </w:rPr>
           </w:pPr>
-          <w:hyperlink w:anchor="_Toc144639056" w:history="1">
+          <w:hyperlink w:anchor="_Toc144639215" w:history="1">
             <w:r>
               <w:rPr>
                 <w:rStyle w:val="af6"/>
@@ -2592,7 +2549,7 @@
                 <w:noProof/>
                 <w:webHidden/>
               </w:rPr>
-              <w:instrText xml:space="preserve"> PAGEREF _Toc144639056 \h </w:instrText>
+              <w:instrText xml:space="preserve"> PAGEREF _Toc144639215 \h </w:instrText>
             </w:r>
             <w:r>
               <w:rPr>
@@ -2639,7 +2596,7 @@
               <w14:ligatures w14:val="standardContextual"/>
             </w:rPr>
           </w:pPr>
-          <w:hyperlink w:anchor="_Toc144639057" w:history="1">
+          <w:hyperlink w:anchor="_Toc144639216" w:history="1">
             <w:r>
               <w:rPr>
                 <w:rStyle w:val="af6"/>
@@ -2667,7 +2624,7 @@
                 <w:noProof/>
                 <w:webHidden/>
               </w:rPr>
-              <w:instrText xml:space="preserve"> PAGEREF _Toc144639057 \h </w:instrText>
+              <w:instrText xml:space="preserve"> PAGEREF _Toc144639216 \h </w:instrText>
             </w:r>
             <w:r>
               <w:rPr>
@@ -2714,7 +2671,7 @@
               <w14:ligatures w14:val="standardContextual"/>
             </w:rPr>
           </w:pPr>
-          <w:hyperlink w:anchor="_Toc144639058" w:history="1">
+          <w:hyperlink w:anchor="_Toc144639217" w:history="1">
             <w:r>
               <w:rPr>
                 <w:rStyle w:val="af6"/>
@@ -2742,7 +2699,7 @@
                 <w:noProof/>
                 <w:webHidden/>
               </w:rPr>
-              <w:instrText xml:space="preserve"> PAGEREF _Toc144639058 \h </w:instrText>
+              <w:instrText xml:space="preserve"> PAGEREF _Toc144639217 \h </w:instrText>
             </w:r>
             <w:r>
               <w:rPr>
@@ -2789,7 +2746,7 @@
               <w14:ligatures w14:val="standardContextual"/>
             </w:rPr>
           </w:pPr>
-          <w:hyperlink w:anchor="_Toc144639059" w:history="1">
+          <w:hyperlink w:anchor="_Toc144639218" w:history="1">
             <w:r>
               <w:rPr>
                 <w:rStyle w:val="af6"/>
@@ -2817,7 +2774,7 @@
                 <w:noProof/>
                 <w:webHidden/>
               </w:rPr>
-              <w:instrText xml:space="preserve"> PAGEREF _Toc144639059 \h </w:instrText>
+              <w:instrText xml:space="preserve"> PAGEREF _Toc144639218 \h </w:instrText>
             </w:r>
             <w:r>
               <w:rPr>
@@ -2852,7 +2809,6 @@
           <w:pPr>
             <w:pStyle w:val="TOC1"/>
             <w:tabs>
-              <w:tab w:val="left" w:pos="630"/>
               <w:tab w:val="right" w:leader="dot" w:pos="9016"/>
             </w:tabs>
             <w:rPr>
@@ -2864,26 +2820,7 @@
               <w14:ligatures w14:val="standardContextual"/>
             </w:rPr>
           </w:pPr>
-          <w:hyperlink w:anchor="_Toc144639060" w:history="1">
-            <w:r>
-              <w:rPr>
-                <w:rStyle w:val="af6"/>
-                <w:rFonts w:ascii="Arial" w:hAnsi="Arial" w:cs="Arial"/>
-                <w:noProof/>
-              </w:rPr>
-              <w:t>2.0</w:t>
-            </w:r>
-            <w:r>
-              <w:rPr>
-                <w:noProof/>
-                <w:kern w:val="2"/>
-                <w:sz w:val="21"/>
-                <w:szCs w:val="22"/>
-                <w:lang w:val="en-US" w:eastAsia="zh-CN"/>
-                <w14:ligatures w14:val="standardContextual"/>
-              </w:rPr>
-              <w:tab/>
-            </w:r>
+          <w:hyperlink w:anchor="_Toc144639219" w:history="1">
             <w:r>
               <w:rPr>
                 <w:rStyle w:val="af6"/>
@@ -2911,7 +2848,7 @@
                 <w:noProof/>
                 <w:webHidden/>
               </w:rPr>
-              <w:instrText xml:space="preserve"> PAGEREF _Toc144639060 \h </w:instrText>
+              <w:instrText xml:space="preserve"> PAGEREF _Toc144639219 \h </w:instrText>
             </w:r>
             <w:r>
               <w:rPr>
@@ -2954,7 +2891,7 @@
               <w14:ligatures w14:val="standardContextual"/>
             </w:rPr>
           </w:pPr>
-          <w:hyperlink w:anchor="_Toc144639061" w:history="1">
+          <w:hyperlink w:anchor="_Toc144639220" w:history="1">
             <w:r>
               <w:rPr>
                 <w:rStyle w:val="af6"/>
@@ -2982,7 +2919,7 @@
                 <w:noProof/>
                 <w:webHidden/>
               </w:rPr>
-              <w:instrText xml:space="preserve"> PAGEREF _Toc144639061 \h </w:instrText>
+              <w:instrText xml:space="preserve"> PAGEREF _Toc144639220 \h </w:instrText>
             </w:r>
             <w:r>
               <w:rPr>
@@ -3029,7 +2966,7 @@
               <w14:ligatures w14:val="standardContextual"/>
             </w:rPr>
           </w:pPr>
-          <w:hyperlink w:anchor="_Toc144639062" w:history="1">
+          <w:hyperlink w:anchor="_Toc144639221" w:history="1">
             <w:r>
               <w:rPr>
                 <w:rStyle w:val="af6"/>
@@ -3057,7 +2994,7 @@
                 <w:noProof/>
                 <w:webHidden/>
               </w:rPr>
-              <w:instrText xml:space="preserve"> PAGEREF _Toc144639062 \h </w:instrText>
+              <w:instrText xml:space="preserve"> PAGEREF _Toc144639221 \h </w:instrText>
             </w:r>
             <w:r>
               <w:rPr>
@@ -3100,7 +3037,7 @@
               <w14:ligatures w14:val="standardContextual"/>
             </w:rPr>
           </w:pPr>
-          <w:hyperlink w:anchor="_Toc144639063" w:history="1">
+          <w:hyperlink w:anchor="_Toc144639222" w:history="1">
             <w:r>
               <w:rPr>
                 <w:rStyle w:val="af6"/>
@@ -3128,7 +3065,7 @@
                 <w:noProof/>
                 <w:webHidden/>
               </w:rPr>
-              <w:instrText xml:space="preserve"> PAGEREF _Toc144639063 \h </w:instrText>
+              <w:instrText xml:space="preserve"> PAGEREF _Toc144639222 \h </w:instrText>
             </w:r>
             <w:r>
               <w:rPr>
@@ -3175,7 +3112,7 @@
               <w14:ligatures w14:val="standardContextual"/>
             </w:rPr>
           </w:pPr>
-          <w:hyperlink w:anchor="_Toc144639064" w:history="1">
+          <w:hyperlink w:anchor="_Toc144639223" w:history="1">
             <w:r>
               <w:rPr>
                 <w:rStyle w:val="af6"/>
@@ -3204,7 +3141,7 @@
                 <w:noProof/>
                 <w:webHidden/>
               </w:rPr>
-              <w:instrText xml:space="preserve"> PAGEREF _Toc144639064 \h </w:instrText>
+              <w:instrText xml:space="preserve"> PAGEREF _Toc144639223 \h </w:instrText>
             </w:r>
             <w:r>
               <w:rPr>
@@ -3251,7 +3188,7 @@
               <w14:ligatures w14:val="standardContextual"/>
             </w:rPr>
           </w:pPr>
-          <w:hyperlink w:anchor="_Toc144639065" w:history="1">
+          <w:hyperlink w:anchor="_Toc144639224" w:history="1">
             <w:r>
               <w:rPr>
                 <w:rStyle w:val="af6"/>
@@ -3279,7 +3216,7 @@
                 <w:noProof/>
                 <w:webHidden/>
               </w:rPr>
-              <w:instrText xml:space="preserve"> PAGEREF _Toc144639065 \h </w:instrText>
+              <w:instrText xml:space="preserve"> PAGEREF _Toc144639224 \h </w:instrText>
             </w:r>
             <w:r>
               <w:rPr>
@@ -3326,7 +3263,7 @@
               <w14:ligatures w14:val="standardContextual"/>
             </w:rPr>
           </w:pPr>
-          <w:hyperlink w:anchor="_Toc144639066" w:history="1">
+          <w:hyperlink w:anchor="_Toc144639225" w:history="1">
             <w:r>
               <w:rPr>
                 <w:rStyle w:val="af6"/>
@@ -3354,7 +3291,7 @@
                 <w:noProof/>
                 <w:webHidden/>
               </w:rPr>
-              <w:instrText xml:space="preserve"> PAGEREF _Toc144639066 \h </w:instrText>
+              <w:instrText xml:space="preserve"> PAGEREF _Toc144639225 \h </w:instrText>
             </w:r>
             <w:r>
               <w:rPr>
@@ -3401,7 +3338,7 @@
               <w14:ligatures w14:val="standardContextual"/>
             </w:rPr>
           </w:pPr>
-          <w:hyperlink w:anchor="_Toc144639067" w:history="1">
+          <w:hyperlink w:anchor="_Toc144639226" w:history="1">
             <w:r>
               <w:rPr>
                 <w:rStyle w:val="af6"/>
@@ -3429,7 +3366,7 @@
                 <w:noProof/>
                 <w:webHidden/>
               </w:rPr>
-              <w:instrText xml:space="preserve"> PAGEREF _Toc144639067 \h </w:instrText>
+              <w:instrText xml:space="preserve"> PAGEREF _Toc144639226 \h </w:instrText>
             </w:r>
             <w:r>
               <w:rPr>
@@ -3464,7 +3401,6 @@
           <w:pPr>
             <w:pStyle w:val="TOC1"/>
             <w:tabs>
-              <w:tab w:val="left" w:pos="630"/>
               <w:tab w:val="right" w:leader="dot" w:pos="9016"/>
             </w:tabs>
             <w:rPr>
@@ -3476,26 +3412,7 @@
               <w14:ligatures w14:val="standardContextual"/>
             </w:rPr>
           </w:pPr>
-          <w:hyperlink w:anchor="_Toc144639068" w:history="1">
-            <w:r>
-              <w:rPr>
-                <w:rStyle w:val="af6"/>
-                <w:rFonts w:ascii="Arial" w:hAnsi="Arial" w:cs="Arial"/>
-                <w:noProof/>
-              </w:rPr>
-              <w:t>3.0</w:t>
-            </w:r>
-            <w:r>
-              <w:rPr>
-                <w:noProof/>
-                <w:kern w:val="2"/>
-                <w:sz w:val="21"/>
-                <w:szCs w:val="22"/>
-                <w:lang w:val="en-US" w:eastAsia="zh-CN"/>
-                <w14:ligatures w14:val="standardContextual"/>
-              </w:rPr>
-              <w:tab/>
-            </w:r>
+          <w:hyperlink w:anchor="_Toc144639227" w:history="1">
             <w:r>
               <w:rPr>
                 <w:rStyle w:val="af6"/>
@@ -3523,7 +3440,7 @@
                 <w:noProof/>
                 <w:webHidden/>
               </w:rPr>
-              <w:instrText xml:space="preserve"> PAGEREF _Toc144639068 \h </w:instrText>
+              <w:instrText xml:space="preserve"> PAGEREF _Toc144639227 \h </w:instrText>
             </w:r>
             <w:r>
               <w:rPr>
@@ -3566,16 +3483,7 @@
               <w14:ligatures w14:val="standardContextual"/>
             </w:rPr>
           </w:pPr>
-          <w:hyperlink w:anchor="_Toc144639069" w:history="1">
-            <w:r>
-              <w:rPr>
-                <w:rStyle w:val="af6"/>
-                <w:rFonts w:ascii="Arial" w:hAnsi="Arial" w:cs="Arial"/>
-                <w:noProof/>
-                <w:lang w:val="en-US" w:eastAsia="zh-TW"/>
-              </w:rPr>
-              <w:t xml:space="preserve">4.1 </w:t>
-            </w:r>
+          <w:hyperlink w:anchor="_Toc144639228" w:history="1">
             <w:r>
               <w:rPr>
                 <w:rStyle w:val="af6"/>
@@ -3612,7 +3520,7 @@
                 <w:noProof/>
                 <w:webHidden/>
               </w:rPr>
-              <w:instrText xml:space="preserve"> PAGEREF _Toc144639069 \h </w:instrText>
+              <w:instrText xml:space="preserve"> PAGEREF _Toc144639228 \h </w:instrText>
             </w:r>
             <w:r>
               <w:rPr>
@@ -3659,7 +3567,7 @@
               <w14:ligatures w14:val="standardContextual"/>
             </w:rPr>
           </w:pPr>
-          <w:hyperlink w:anchor="_Toc144639070" w:history="1">
+          <w:hyperlink w:anchor="_Toc144639229" w:history="1">
             <w:r>
               <w:rPr>
                 <w:rStyle w:val="af6"/>
@@ -3687,7 +3595,7 @@
                 <w:noProof/>
                 <w:webHidden/>
               </w:rPr>
-              <w:instrText xml:space="preserve"> PAGEREF _Toc144639070 \h </w:instrText>
+              <w:instrText xml:space="preserve"> PAGEREF _Toc144639229 \h </w:instrText>
             </w:r>
             <w:r>
               <w:rPr>
@@ -3730,15 +3638,7 @@
               <w14:ligatures w14:val="standardContextual"/>
             </w:rPr>
           </w:pPr>
-          <w:hyperlink w:anchor="_Toc144639071" w:history="1">
-            <w:r>
-              <w:rPr>
-                <w:rStyle w:val="af6"/>
-                <w:rFonts w:ascii="Arial" w:hAnsi="Arial" w:cs="Arial"/>
-                <w:noProof/>
-              </w:rPr>
-              <w:t xml:space="preserve">4.2 </w:t>
-            </w:r>
+          <w:hyperlink w:anchor="_Toc144639230" w:history="1">
             <w:r>
               <w:rPr>
                 <w:rStyle w:val="af6"/>
@@ -3775,7 +3675,7 @@
                 <w:noProof/>
                 <w:webHidden/>
               </w:rPr>
-              <w:instrText xml:space="preserve"> PAGEREF _Toc144639071 \h </w:instrText>
+              <w:instrText xml:space="preserve"> PAGEREF _Toc144639230 \h </w:instrText>
             </w:r>
             <w:r>
               <w:rPr>
@@ -3822,7 +3722,7 @@
               <w14:ligatures w14:val="standardContextual"/>
             </w:rPr>
           </w:pPr>
-          <w:hyperlink w:anchor="_Toc144639072" w:history="1">
+          <w:hyperlink w:anchor="_Toc144639231" w:history="1">
             <w:r>
               <w:rPr>
                 <w:rStyle w:val="af6"/>
@@ -3859,7 +3759,7 @@
                 <w:noProof/>
                 <w:webHidden/>
               </w:rPr>
-              <w:instrText xml:space="preserve"> PAGEREF _Toc144639072 \h </w:instrText>
+              <w:instrText xml:space="preserve"> PAGEREF _Toc144639231 \h </w:instrText>
             </w:r>
             <w:r>
               <w:rPr>
@@ -3922,10 +3822,6 @@
     <w:p>
       <w:pPr>
         <w:pStyle w:val="1"/>
-        <w:numPr>
-          <w:ilvl w:val="0"/>
-          <w:numId w:val="35"/>
-        </w:numPr>
         <w:spacing w:line="360" w:lineRule="auto"/>
         <w:rPr>
           <w:rFonts w:ascii="Arial" w:hAnsi="Arial" w:cs="Arial"/>
@@ -3934,7 +3830,7 @@
           <w:color w:val="000000" w:themeColor="text1"/>
         </w:rPr>
       </w:pPr>
-      <w:bookmarkStart w:id="0" w:name="_Toc144639041"/>
+      <w:bookmarkStart w:id="0" w:name="_Toc144639200"/>
       <w:r>
         <w:rPr>
           <w:rFonts w:ascii="Arial" w:hAnsi="Arial" w:cs="Arial"/>
@@ -3984,14 +3880,7 @@
           <w:color w:val="000000" w:themeColor="text1"/>
         </w:rPr>
       </w:pPr>
-      <w:bookmarkStart w:id="1" w:name="_Toc144639042"/>
-      <w:r>
-        <w:rPr>
-          <w:rFonts w:ascii="Arial" w:hAnsi="Arial" w:cs="Arial"/>
-          <w:color w:val="000000" w:themeColor="text1"/>
-        </w:rPr>
-        <w:t>1.1</w:t>
-      </w:r>
+      <w:bookmarkStart w:id="1" w:name="_Toc144639201"/>
       <w:r>
         <w:rPr>
           <w:rFonts w:ascii="Arial" w:hAnsi="Arial" w:cs="Arial"/>
@@ -4234,14 +4123,7 @@
           <w:lang w:eastAsia="zh-TW"/>
         </w:rPr>
       </w:pPr>
-      <w:bookmarkStart w:id="2" w:name="_Toc144639043"/>
-      <w:r>
-        <w:rPr>
-          <w:rFonts w:ascii="Arial" w:hAnsi="Arial" w:cs="Arial"/>
-          <w:color w:val="000000" w:themeColor="text1"/>
-        </w:rPr>
-        <w:t xml:space="preserve">1.2 </w:t>
-      </w:r>
+      <w:bookmarkStart w:id="2" w:name="_Toc144639202"/>
       <w:r>
         <w:rPr>
           <w:rFonts w:ascii="Arial" w:hAnsi="Arial" w:cs="Arial"/>
@@ -4313,14 +4195,7 @@
           <w:color w:val="000000" w:themeColor="text1"/>
         </w:rPr>
       </w:pPr>
-      <w:bookmarkStart w:id="3" w:name="_Toc144639044"/>
-      <w:r>
-        <w:rPr>
-          <w:rFonts w:ascii="Arial" w:hAnsi="Arial" w:cs="Arial"/>
-          <w:color w:val="000000" w:themeColor="text1"/>
-        </w:rPr>
-        <w:t xml:space="preserve">1.3 </w:t>
-      </w:r>
+      <w:bookmarkStart w:id="3" w:name="_Toc144639203"/>
       <w:r>
         <w:rPr>
           <w:rFonts w:ascii="Arial" w:hAnsi="Arial" w:cs="Arial"/>
@@ -4467,10 +4342,6 @@
     <w:p>
       <w:pPr>
         <w:pStyle w:val="1"/>
-        <w:numPr>
-          <w:ilvl w:val="0"/>
-          <w:numId w:val="1"/>
-        </w:numPr>
         <w:rPr>
           <w:rFonts w:ascii="Arial" w:hAnsi="Arial" w:cs="Arial"/>
           <w:b/>
@@ -4478,7 +4349,7 @@
           <w:color w:val="000000" w:themeColor="text1"/>
         </w:rPr>
       </w:pPr>
-      <w:bookmarkStart w:id="4" w:name="_Toc144639045"/>
+      <w:bookmarkStart w:id="4" w:name="_Toc144639204"/>
       <w:r>
         <w:rPr>
           <w:rFonts w:ascii="Arial" w:hAnsi="Arial" w:cs="Arial"/>
@@ -4498,7 +4369,7 @@
           <w:color w:val="000000" w:themeColor="text1"/>
         </w:rPr>
       </w:pPr>
-      <w:bookmarkStart w:id="5" w:name="_Toc144639046"/>
+      <w:bookmarkStart w:id="5" w:name="_Toc144639205"/>
       <w:r>
         <w:rPr>
           <w:rFonts w:ascii="Arial" w:hAnsi="Arial" w:cs="Arial"/>
@@ -4704,7 +4575,7 @@
           <w:color w:val="000000" w:themeColor="text1"/>
         </w:rPr>
       </w:pPr>
-      <w:bookmarkStart w:id="6" w:name="_Toc144639047"/>
+      <w:bookmarkStart w:id="6" w:name="_Toc144639206"/>
       <w:r>
         <w:rPr>
           <w:color w:val="000000" w:themeColor="text1"/>
@@ -5234,7 +5105,7 @@
           <w:color w:val="000000" w:themeColor="text1"/>
         </w:rPr>
       </w:pPr>
-      <w:bookmarkStart w:id="7" w:name="_Toc144639048"/>
+      <w:bookmarkStart w:id="7" w:name="_Toc144639207"/>
       <w:r>
         <w:rPr>
           <w:rFonts w:ascii="Arial" w:hAnsi="Arial" w:cs="Arial"/>
@@ -5258,7 +5129,7 @@
           <w:color w:val="000000" w:themeColor="text1"/>
         </w:rPr>
       </w:pPr>
-      <w:bookmarkStart w:id="8" w:name="_Toc144639049"/>
+      <w:bookmarkStart w:id="8" w:name="_Toc144639208"/>
       <w:r>
         <w:rPr>
           <w:color w:val="000000" w:themeColor="text1"/>
@@ -5328,7 +5199,7 @@
           <w:color w:val="000000" w:themeColor="text1"/>
         </w:rPr>
       </w:pPr>
-      <w:bookmarkStart w:id="9" w:name="_Toc144639050"/>
+      <w:bookmarkStart w:id="9" w:name="_Toc144639209"/>
       <w:r>
         <w:rPr>
           <w:color w:val="000000" w:themeColor="text1"/>
@@ -5408,7 +5279,7 @@
           <w:color w:val="000000" w:themeColor="text1"/>
         </w:rPr>
       </w:pPr>
-      <w:bookmarkStart w:id="10" w:name="_Toc144639051"/>
+      <w:bookmarkStart w:id="10" w:name="_Toc144639210"/>
       <w:r>
         <w:rPr>
           <w:color w:val="000000" w:themeColor="text1"/>
@@ -5466,7 +5337,7 @@
           <w:color w:val="000000" w:themeColor="text1"/>
         </w:rPr>
       </w:pPr>
-      <w:bookmarkStart w:id="11" w:name="_Toc144639052"/>
+      <w:bookmarkStart w:id="11" w:name="_Toc144639211"/>
       <w:r>
         <w:rPr>
           <w:color w:val="000000" w:themeColor="text1"/>
@@ -5587,7 +5458,7 @@
           <w:color w:val="000000" w:themeColor="text1"/>
         </w:rPr>
       </w:pPr>
-      <w:bookmarkStart w:id="12" w:name="_Toc144639053"/>
+      <w:bookmarkStart w:id="12" w:name="_Toc144639212"/>
       <w:r>
         <w:rPr>
           <w:color w:val="000000" w:themeColor="text1"/>
@@ -5665,7 +5536,7 @@
           <w:color w:val="000000" w:themeColor="text1"/>
         </w:rPr>
       </w:pPr>
-      <w:bookmarkStart w:id="13" w:name="_Toc144639054"/>
+      <w:bookmarkStart w:id="13" w:name="_Toc144639213"/>
       <w:r>
         <w:rPr>
           <w:rFonts w:ascii="Arial" w:hAnsi="Arial" w:cs="Arial"/>
@@ -5691,7 +5562,7 @@
           <w:lang w:eastAsia="zh-CN"/>
         </w:rPr>
       </w:pPr>
-      <w:bookmarkStart w:id="14" w:name="_Toc144639055"/>
+      <w:bookmarkStart w:id="14" w:name="_Toc144639214"/>
       <w:r>
         <w:rPr>
           <w:rFonts w:hint="eastAsia"/>
@@ -6297,7 +6168,7 @@
           <w:lang w:eastAsia="zh-CN"/>
         </w:rPr>
       </w:pPr>
-      <w:bookmarkStart w:id="15" w:name="_Toc144639056"/>
+      <w:bookmarkStart w:id="15" w:name="_Toc144639215"/>
       <w:r>
         <w:rPr>
           <w:rFonts w:hint="eastAsia"/>
@@ -7101,7 +6972,7 @@
           <w:lang w:eastAsia="zh-CN"/>
         </w:rPr>
       </w:pPr>
-      <w:bookmarkStart w:id="16" w:name="_Toc144639057"/>
+      <w:bookmarkStart w:id="16" w:name="_Toc144639216"/>
       <w:r>
         <w:rPr>
           <w:rFonts w:hint="eastAsia"/>
@@ -7837,7 +7708,7 @@
     <w:p>
       <w:pPr>
         <w:rPr>
-          <w:rFonts w:eastAsia="宋体" w:hint="eastAsia"/>
+          <w:rFonts w:eastAsia="宋体"/>
           <w:caps/>
           <w:color w:val="000000" w:themeColor="text1"/>
           <w:spacing w:val="15"/>
@@ -7862,7 +7733,7 @@
           <w:lang w:eastAsia="zh-CN"/>
         </w:rPr>
       </w:pPr>
-      <w:bookmarkStart w:id="17" w:name="_Toc144639058"/>
+      <w:bookmarkStart w:id="17" w:name="_Toc144639217"/>
       <w:r>
         <w:rPr>
           <w:rFonts w:hint="eastAsia"/>
@@ -8707,7 +8578,7 @@
           <w:lang w:eastAsia="zh-CN"/>
         </w:rPr>
       </w:pPr>
-      <w:bookmarkStart w:id="18" w:name="_Toc144639059"/>
+      <w:bookmarkStart w:id="18" w:name="_Toc144639218"/>
       <w:r>
         <w:rPr>
           <w:color w:val="000000" w:themeColor="text1"/>
@@ -9434,16 +9305,12 @@
     <w:p>
       <w:pPr>
         <w:pStyle w:val="1"/>
-        <w:numPr>
-          <w:ilvl w:val="0"/>
-          <w:numId w:val="1"/>
-        </w:numPr>
-        <w:rPr>
-          <w:rFonts w:ascii="Arial" w:hAnsi="Arial" w:cs="Arial"/>
-          <w:color w:val="000000" w:themeColor="text1"/>
-        </w:rPr>
-      </w:pPr>
-      <w:bookmarkStart w:id="19" w:name="_Toc144639060"/>
+        <w:rPr>
+          <w:rFonts w:ascii="Arial" w:hAnsi="Arial" w:cs="Arial"/>
+          <w:color w:val="000000" w:themeColor="text1"/>
+        </w:rPr>
+      </w:pPr>
+      <w:bookmarkStart w:id="19" w:name="_Toc144639219"/>
       <w:r>
         <w:rPr>
           <w:rFonts w:ascii="Arial" w:hAnsi="Arial" w:cs="Arial"/>
@@ -9469,7 +9336,7 @@
           <w:color w:val="000000" w:themeColor="text1"/>
         </w:rPr>
       </w:pPr>
-      <w:bookmarkStart w:id="20" w:name="_Toc144639061"/>
+      <w:bookmarkStart w:id="20" w:name="_Toc144639220"/>
       <w:r>
         <w:rPr>
           <w:rFonts w:ascii="Arial" w:hAnsi="Arial" w:cs="Arial"/>
@@ -9483,11 +9350,10 @@
       <w:pPr>
         <w:pStyle w:val="3"/>
         <w:rPr>
-          <w:rFonts w:hint="eastAsia"/>
-          <w:lang w:eastAsia="zh-CN"/>
-        </w:rPr>
-      </w:pPr>
-      <w:bookmarkStart w:id="21" w:name="_Toc144639062"/>
+          <w:lang w:eastAsia="zh-CN"/>
+        </w:rPr>
+      </w:pPr>
+      <w:bookmarkStart w:id="21" w:name="_Toc144639221"/>
       <w:r>
         <w:rPr>
           <w:rFonts w:hint="eastAsia"/>
@@ -9517,7 +9383,7 @@
           <w:color w:val="000000" w:themeColor="text1"/>
         </w:rPr>
         <w:drawing>
-          <wp:inline distT="0" distB="0" distL="0" distR="0" wp14:anchorId="7D3FE0BF" wp14:editId="4BC84DB9">
+          <wp:inline distT="0" distB="0" distL="0" distR="0" wp14:anchorId="7D3FE0BF" wp14:editId="0D75D287">
             <wp:extent cx="5419060" cy="7259859"/>
             <wp:effectExtent l="152400" t="152400" r="353695" b="360680"/>
             <wp:docPr id="2129265492" name="图片 2"/>
@@ -9580,7 +9446,7 @@
           <w:color w:val="000000" w:themeColor="text1"/>
         </w:rPr>
       </w:pPr>
-      <w:bookmarkStart w:id="22" w:name="_Toc144639063"/>
+      <w:bookmarkStart w:id="22" w:name="_Toc144639222"/>
       <w:r>
         <w:rPr>
           <w:rFonts w:ascii="Arial" w:hAnsi="Arial" w:cs="Arial"/>
@@ -9600,7 +9466,7 @@
           <w:lang w:eastAsia="zh-CN"/>
         </w:rPr>
       </w:pPr>
-      <w:bookmarkStart w:id="23" w:name="_Toc144639064"/>
+      <w:bookmarkStart w:id="23" w:name="_Toc144639223"/>
       <w:r>
         <w:rPr>
           <w:rFonts w:ascii="Arial" w:hAnsi="Arial" w:cs="Arial"/>
@@ -9682,7 +9548,7 @@
           <w:color w:val="000000" w:themeColor="text1"/>
         </w:rPr>
       </w:pPr>
-      <w:bookmarkStart w:id="24" w:name="_Toc144639065"/>
+      <w:bookmarkStart w:id="24" w:name="_Toc144639224"/>
       <w:r>
         <w:rPr>
           <w:rFonts w:ascii="Arial" w:hAnsi="Arial" w:cs="Arial"/>
@@ -20464,7 +20330,7 @@
           <w:color w:val="000000" w:themeColor="text1"/>
         </w:rPr>
       </w:pPr>
-      <w:bookmarkStart w:id="25" w:name="_Toc144639066"/>
+      <w:bookmarkStart w:id="25" w:name="_Toc144639225"/>
       <w:r>
         <w:rPr>
           <w:rFonts w:ascii="Arial" w:hAnsi="Arial" w:cs="Arial"/>
@@ -21229,7 +21095,7 @@
           <w:color w:val="000000" w:themeColor="text1"/>
         </w:rPr>
       </w:pPr>
-      <w:bookmarkStart w:id="26" w:name="_Toc144639067"/>
+      <w:bookmarkStart w:id="26" w:name="_Toc144639226"/>
       <w:r>
         <w:rPr>
           <w:rFonts w:ascii="Arial" w:hAnsi="Arial" w:cs="Arial"/>
@@ -23860,7 +23726,7 @@
       <w:pPr>
         <w:spacing w:line="240" w:lineRule="auto"/>
         <w:rPr>
-          <w:rFonts w:ascii="Arial" w:eastAsia="宋体" w:hAnsi="Arial" w:cs="Arial" w:hint="eastAsia"/>
+          <w:rFonts w:ascii="Arial" w:eastAsia="宋体" w:hAnsi="Arial" w:cs="Arial"/>
           <w:color w:val="000000" w:themeColor="text1"/>
           <w:lang w:eastAsia="zh-CN"/>
         </w:rPr>
@@ -24876,16 +24742,12 @@
     <w:p>
       <w:pPr>
         <w:pStyle w:val="1"/>
-        <w:numPr>
-          <w:ilvl w:val="0"/>
-          <w:numId w:val="1"/>
-        </w:numPr>
-        <w:rPr>
-          <w:rFonts w:ascii="Arial" w:hAnsi="Arial" w:cs="Arial"/>
-          <w:color w:val="000000" w:themeColor="text1"/>
-        </w:rPr>
-      </w:pPr>
-      <w:bookmarkStart w:id="27" w:name="_Toc144639068"/>
+        <w:rPr>
+          <w:rFonts w:ascii="Arial" w:hAnsi="Arial" w:cs="Arial"/>
+          <w:color w:val="000000" w:themeColor="text1"/>
+        </w:rPr>
+      </w:pPr>
+      <w:bookmarkStart w:id="27" w:name="_Toc144639227"/>
       <w:r>
         <w:rPr>
           <w:rFonts w:ascii="Arial" w:hAnsi="Arial" w:cs="Arial"/>
@@ -25010,7 +24872,7 @@
     <w:p>
       <w:pPr>
         <w:rPr>
-          <w:rFonts w:ascii="Arial" w:hAnsi="Arial" w:cs="Arial" w:hint="eastAsia"/>
+          <w:rFonts w:ascii="Arial" w:hAnsi="Arial" w:cs="Arial"/>
           <w:color w:val="000000" w:themeColor="text1"/>
           <w:sz w:val="24"/>
           <w:szCs w:val="24"/>
@@ -25042,34 +24904,14 @@
           <w:lang w:val="en-US" w:eastAsia="zh-TW"/>
         </w:rPr>
       </w:pPr>
-      <w:bookmarkStart w:id="28" w:name="_Toc144639069"/>
-      <w:r>
-        <w:rPr>
-          <w:rFonts w:ascii="Arial" w:hAnsi="Arial" w:cs="Arial"/>
-          <w:color w:val="000000" w:themeColor="text1"/>
-          <w:sz w:val="28"/>
-          <w:szCs w:val="28"/>
-          <w:lang w:val="en-US" w:eastAsia="zh-TW"/>
+      <w:bookmarkStart w:id="28" w:name="_Toc144639228"/>
+      <w:r>
+        <w:rPr>
+          <w:rFonts w:ascii="Arial" w:hAnsi="Arial" w:cs="Arial"/>
+          <w:color w:val="000000" w:themeColor="text1"/>
+          <w:lang w:eastAsia="zh-TW"/>
         </w:rPr>
         <w:lastRenderedPageBreak/>
-        <w:t>4.1</w:t>
-      </w:r>
-      <w:r>
-        <w:rPr>
-          <w:rFonts w:ascii="Arial" w:hAnsi="Arial" w:cs="Arial"/>
-          <w:color w:val="000000" w:themeColor="text1"/>
-          <w:sz w:val="24"/>
-          <w:szCs w:val="24"/>
-          <w:lang w:val="en-US" w:eastAsia="zh-TW"/>
-        </w:rPr>
-        <w:t xml:space="preserve"> </w:t>
-      </w:r>
-      <w:r>
-        <w:rPr>
-          <w:rFonts w:ascii="Arial" w:hAnsi="Arial" w:cs="Arial"/>
-          <w:color w:val="000000" w:themeColor="text1"/>
-          <w:lang w:eastAsia="zh-TW"/>
-        </w:rPr>
         <w:t>S</w:t>
       </w:r>
       <w:r>
@@ -25309,7 +25151,7 @@
           <w:lang w:val="en-US" w:eastAsia="zh-TW"/>
         </w:rPr>
       </w:pPr>
-      <w:bookmarkStart w:id="29" w:name="_Toc144639070"/>
+      <w:bookmarkStart w:id="29" w:name="_Toc144639229"/>
       <w:r>
         <w:rPr>
           <w:lang w:val="en-US" w:eastAsia="zh-TW"/>
@@ -25375,28 +25217,14 @@
           <w:color w:val="000000" w:themeColor="text1"/>
         </w:rPr>
       </w:pPr>
-      <w:bookmarkStart w:id="30" w:name="_Toc144639071"/>
-      <w:r>
-        <w:rPr>
-          <w:rFonts w:ascii="Arial" w:hAnsi="Arial" w:cs="Arial"/>
-          <w:color w:val="000000" w:themeColor="text1"/>
+      <w:bookmarkStart w:id="30" w:name="_Toc144639230"/>
+      <w:r>
+        <w:rPr>
+          <w:rFonts w:ascii="Arial" w:hAnsi="Arial" w:cs="Arial"/>
+          <w:color w:val="000000" w:themeColor="text1"/>
+          <w:lang w:eastAsia="zh-TW"/>
         </w:rPr>
         <w:lastRenderedPageBreak/>
-        <w:t>4.2</w:t>
-      </w:r>
-      <w:r>
-        <w:rPr>
-          <w:rFonts w:ascii="Arial" w:hAnsi="Arial" w:cs="Arial"/>
-          <w:color w:val="000000" w:themeColor="text1"/>
-        </w:rPr>
-        <w:t xml:space="preserve"> </w:t>
-      </w:r>
-      <w:r>
-        <w:rPr>
-          <w:rFonts w:ascii="Arial" w:hAnsi="Arial" w:cs="Arial"/>
-          <w:color w:val="000000" w:themeColor="text1"/>
-          <w:lang w:eastAsia="zh-TW"/>
-        </w:rPr>
         <w:t>V</w:t>
       </w:r>
       <w:r>
@@ -25416,7 +25244,7 @@
           <w:color w:val="000000" w:themeColor="text1"/>
         </w:rPr>
       </w:pPr>
-      <w:bookmarkStart w:id="31" w:name="_Toc144639072"/>
+      <w:bookmarkStart w:id="31" w:name="_Toc144639231"/>
       <w:r>
         <w:rPr>
           <w:rFonts w:ascii="Arial" w:eastAsia="宋体" w:hAnsi="Arial" w:cs="Arial"/>

</xml_diff>